<commit_message>
andato avanti nel report
</commit_message>
<xml_diff>
--- a/code/B.primo_report.docx
+++ b/code/B.primo_report.docx
@@ -62,7 +62,7 @@
         <w:t xml:space="preserve">Per le implicazioni operative: in questi comuni il numero assoluto di persone che hanno bisogno di servizi sanitari è minimo rispetto ad altri comuni. Ciò non vuol dire escluderli dai servizi. Al contrario i servizi sanitari territoriali mobili hanno il vantaggio di poter raggiungere i piccoli comuni, ma in fase di programmazione conviene partire dai comuni più grandi, e poi i servizi pensati per quei comuni possono raggiungere i comuni limitrofi più piccoli.</w:t>
       </w:r>
     </w:p>
-    <w:bookmarkStart w:id="28" w:name="dati-anagrafici"/>
+    <w:bookmarkStart w:id="35" w:name="dati-anagrafici"/>
     <w:p>
       <w:pPr>
         <w:pStyle w:val="Heading1"/>
@@ -154,7 +154,7 @@
         </w:rPr>
         <w:t xml:space="preserve">Table </w:t>
       </w:r>
-      <w:bookmarkStart w:id="a3c50fbd-991f-415d-b2a9-9518fef91318" w:name="tabella_over65"/>
+      <w:bookmarkStart w:id="2ee263aa-dd8a-4786-8dac-b97cb7e889a4" w:name="tabella_over65"/>
       <w:r xmlns:w="http://schemas.openxmlformats.org/wordprocessingml/2006/main" xmlns:wp="http://schemas.openxmlformats.org/drawingml/2006/wordprocessingDrawing" xmlns:r="http://schemas.openxmlformats.org/officeDocument/2006/relationships" xmlns:w14="http://schemas.microsoft.com/office/word/2010/wordml">
         <w:rPr>
           <w:rFonts/>
@@ -176,7 +176,7 @@
         </w:rPr>
         <w:fldChar w:fldCharType="end" w:dirty="true"/>
       </w:r>
-      <w:bookmarkEnd w:id="a3c50fbd-991f-415d-b2a9-9518fef91318"/>
+      <w:bookmarkEnd w:id="2ee263aa-dd8a-4786-8dac-b97cb7e889a4"/>
       <w:r>
         <w:t xml:space="preserve">: </w:t>
       </w:r>
@@ -193,7 +193,7 @@
       <w:tr>
         <w:trPr>
           <w:cantSplit/>
-          <w:trHeight w:val="497" w:hRule="auto"/>
+          <w:trHeight w:val="471" w:hRule="auto"/>
           <w:tblHeader/>
         </w:trPr>
         <w:tc>
@@ -214,7 +214,7 @@
           <w:p>
             <w:pPr>
               <w:jc w:val="right"/>
-              <w:spacing w:after="40" w:before="100" w:line="240"/>
+              <w:spacing w:after="20" w:before="100" w:line="240"/>
               <w:ind w:firstLine="0" w:left="100" w:right="100"/>
             </w:pPr>
             <w:r xmlns:w="http://schemas.openxmlformats.org/wordprocessingml/2006/main" xmlns:wp="http://schemas.openxmlformats.org/drawingml/2006/wordprocessingDrawing" xmlns:r="http://schemas.openxmlformats.org/officeDocument/2006/relationships" xmlns:w14="http://schemas.microsoft.com/office/word/2010/wordml">
@@ -246,7 +246,7 @@
           <w:p>
             <w:pPr>
               <w:jc w:val="left"/>
-              <w:spacing w:after="40" w:before="100" w:line="240"/>
+              <w:spacing w:after="20" w:before="100" w:line="240"/>
               <w:ind w:firstLine="0" w:left="100" w:right="100"/>
             </w:pPr>
             <w:r xmlns:w="http://schemas.openxmlformats.org/wordprocessingml/2006/main" xmlns:wp="http://schemas.openxmlformats.org/drawingml/2006/wordprocessingDrawing" xmlns:r="http://schemas.openxmlformats.org/officeDocument/2006/relationships" xmlns:w14="http://schemas.microsoft.com/office/word/2010/wordml">
@@ -278,7 +278,7 @@
           <w:p>
             <w:pPr>
               <w:jc w:val="right"/>
-              <w:spacing w:after="40" w:before="100" w:line="240"/>
+              <w:spacing w:after="20" w:before="100" w:line="240"/>
               <w:ind w:firstLine="0" w:left="100" w:right="100"/>
             </w:pPr>
             <w:r xmlns:w="http://schemas.openxmlformats.org/wordprocessingml/2006/main" xmlns:wp="http://schemas.openxmlformats.org/drawingml/2006/wordprocessingDrawing" xmlns:r="http://schemas.openxmlformats.org/officeDocument/2006/relationships" xmlns:w14="http://schemas.microsoft.com/office/word/2010/wordml">
@@ -310,7 +310,7 @@
           <w:p>
             <w:pPr>
               <w:jc w:val="right"/>
-              <w:spacing w:after="40" w:before="100" w:line="240"/>
+              <w:spacing w:after="20" w:before="100" w:line="240"/>
               <w:ind w:firstLine="0" w:left="100" w:right="100"/>
             </w:pPr>
             <w:r xmlns:w="http://schemas.openxmlformats.org/wordprocessingml/2006/main" xmlns:wp="http://schemas.openxmlformats.org/drawingml/2006/wordprocessingDrawing" xmlns:r="http://schemas.openxmlformats.org/officeDocument/2006/relationships" xmlns:w14="http://schemas.microsoft.com/office/word/2010/wordml">
@@ -342,7 +342,7 @@
           <w:p>
             <w:pPr>
               <w:jc w:val="right"/>
-              <w:spacing w:after="40" w:before="100" w:line="240"/>
+              <w:spacing w:after="20" w:before="100" w:line="240"/>
               <w:ind w:firstLine="0" w:left="100" w:right="100"/>
             </w:pPr>
             <w:r xmlns:w="http://schemas.openxmlformats.org/wordprocessingml/2006/main" xmlns:wp="http://schemas.openxmlformats.org/drawingml/2006/wordprocessingDrawing" xmlns:r="http://schemas.openxmlformats.org/officeDocument/2006/relationships" xmlns:w14="http://schemas.microsoft.com/office/word/2010/wordml">
@@ -360,7 +360,7 @@
       <w:tr>
         <w:trPr>
           <w:cantSplit/>
-          <w:trHeight w:val="484" w:hRule="auto"/>
+          <w:trHeight w:val="457" w:hRule="auto"/>
         </w:trPr>
         <w:tc>
           <w:tcPr>
@@ -377,7 +377,7 @@
           <w:p>
             <w:pPr>
               <w:jc w:val="right"/>
-              <w:spacing w:after="40" w:before="100" w:line="240"/>
+              <w:spacing w:after="20" w:before="100" w:line="240"/>
               <w:ind w:firstLine="0" w:left="100" w:right="100"/>
             </w:pPr>
             <w:r xmlns:w="http://schemas.openxmlformats.org/wordprocessingml/2006/main" xmlns:wp="http://schemas.openxmlformats.org/drawingml/2006/wordprocessingDrawing" xmlns:r="http://schemas.openxmlformats.org/officeDocument/2006/relationships" xmlns:w14="http://schemas.microsoft.com/office/word/2010/wordml">
@@ -406,7 +406,7 @@
           <w:p>
             <w:pPr>
               <w:jc w:val="left"/>
-              <w:spacing w:after="40" w:before="100" w:line="240"/>
+              <w:spacing w:after="20" w:before="100" w:line="240"/>
               <w:ind w:firstLine="0" w:left="100" w:right="100"/>
             </w:pPr>
             <w:r xmlns:w="http://schemas.openxmlformats.org/wordprocessingml/2006/main" xmlns:wp="http://schemas.openxmlformats.org/drawingml/2006/wordprocessingDrawing" xmlns:r="http://schemas.openxmlformats.org/officeDocument/2006/relationships" xmlns:w14="http://schemas.microsoft.com/office/word/2010/wordml">
@@ -435,7 +435,7 @@
           <w:p>
             <w:pPr>
               <w:jc w:val="right"/>
-              <w:spacing w:after="40" w:before="100" w:line="240"/>
+              <w:spacing w:after="20" w:before="100" w:line="240"/>
               <w:ind w:firstLine="0" w:left="100" w:right="100"/>
             </w:pPr>
             <w:r xmlns:w="http://schemas.openxmlformats.org/wordprocessingml/2006/main" xmlns:wp="http://schemas.openxmlformats.org/drawingml/2006/wordprocessingDrawing" xmlns:r="http://schemas.openxmlformats.org/officeDocument/2006/relationships" xmlns:w14="http://schemas.microsoft.com/office/word/2010/wordml">
@@ -464,7 +464,7 @@
           <w:p>
             <w:pPr>
               <w:jc w:val="right"/>
-              <w:spacing w:after="40" w:before="100" w:line="240"/>
+              <w:spacing w:after="20" w:before="100" w:line="240"/>
               <w:ind w:firstLine="0" w:left="100" w:right="100"/>
             </w:pPr>
             <w:r xmlns:w="http://schemas.openxmlformats.org/wordprocessingml/2006/main" xmlns:wp="http://schemas.openxmlformats.org/drawingml/2006/wordprocessingDrawing" xmlns:r="http://schemas.openxmlformats.org/officeDocument/2006/relationships" xmlns:w14="http://schemas.microsoft.com/office/word/2010/wordml">
@@ -493,7 +493,7 @@
           <w:p>
             <w:pPr>
               <w:jc w:val="right"/>
-              <w:spacing w:after="40" w:before="100" w:line="240"/>
+              <w:spacing w:after="20" w:before="100" w:line="240"/>
               <w:ind w:firstLine="0" w:left="100" w:right="100"/>
             </w:pPr>
             <w:r xmlns:w="http://schemas.openxmlformats.org/wordprocessingml/2006/main" xmlns:wp="http://schemas.openxmlformats.org/drawingml/2006/wordprocessingDrawing" xmlns:r="http://schemas.openxmlformats.org/officeDocument/2006/relationships" xmlns:w14="http://schemas.microsoft.com/office/word/2010/wordml">
@@ -511,7 +511,7 @@
       <w:tr>
         <w:trPr>
           <w:cantSplit/>
-          <w:trHeight w:val="484" w:hRule="auto"/>
+          <w:trHeight w:val="457" w:hRule="auto"/>
         </w:trPr>
         <w:tc>
           <w:tcPr>
@@ -528,7 +528,7 @@
           <w:p>
             <w:pPr>
               <w:jc w:val="right"/>
-              <w:spacing w:after="40" w:before="100" w:line="240"/>
+              <w:spacing w:after="20" w:before="100" w:line="240"/>
               <w:ind w:firstLine="0" w:left="100" w:right="100"/>
             </w:pPr>
             <w:r xmlns:w="http://schemas.openxmlformats.org/wordprocessingml/2006/main" xmlns:wp="http://schemas.openxmlformats.org/drawingml/2006/wordprocessingDrawing" xmlns:r="http://schemas.openxmlformats.org/officeDocument/2006/relationships" xmlns:w14="http://schemas.microsoft.com/office/word/2010/wordml">
@@ -557,7 +557,7 @@
           <w:p>
             <w:pPr>
               <w:jc w:val="left"/>
-              <w:spacing w:after="40" w:before="100" w:line="240"/>
+              <w:spacing w:after="20" w:before="100" w:line="240"/>
               <w:ind w:firstLine="0" w:left="100" w:right="100"/>
             </w:pPr>
             <w:r xmlns:w="http://schemas.openxmlformats.org/wordprocessingml/2006/main" xmlns:wp="http://schemas.openxmlformats.org/drawingml/2006/wordprocessingDrawing" xmlns:r="http://schemas.openxmlformats.org/officeDocument/2006/relationships" xmlns:w14="http://schemas.microsoft.com/office/word/2010/wordml">
@@ -586,7 +586,7 @@
           <w:p>
             <w:pPr>
               <w:jc w:val="right"/>
-              <w:spacing w:after="40" w:before="100" w:line="240"/>
+              <w:spacing w:after="20" w:before="100" w:line="240"/>
               <w:ind w:firstLine="0" w:left="100" w:right="100"/>
             </w:pPr>
             <w:r xmlns:w="http://schemas.openxmlformats.org/wordprocessingml/2006/main" xmlns:wp="http://schemas.openxmlformats.org/drawingml/2006/wordprocessingDrawing" xmlns:r="http://schemas.openxmlformats.org/officeDocument/2006/relationships" xmlns:w14="http://schemas.microsoft.com/office/word/2010/wordml">
@@ -615,7 +615,7 @@
           <w:p>
             <w:pPr>
               <w:jc w:val="right"/>
-              <w:spacing w:after="40" w:before="100" w:line="240"/>
+              <w:spacing w:after="20" w:before="100" w:line="240"/>
               <w:ind w:firstLine="0" w:left="100" w:right="100"/>
             </w:pPr>
             <w:r xmlns:w="http://schemas.openxmlformats.org/wordprocessingml/2006/main" xmlns:wp="http://schemas.openxmlformats.org/drawingml/2006/wordprocessingDrawing" xmlns:r="http://schemas.openxmlformats.org/officeDocument/2006/relationships" xmlns:w14="http://schemas.microsoft.com/office/word/2010/wordml">
@@ -644,7 +644,7 @@
           <w:p>
             <w:pPr>
               <w:jc w:val="right"/>
-              <w:spacing w:after="40" w:before="100" w:line="240"/>
+              <w:spacing w:after="20" w:before="100" w:line="240"/>
               <w:ind w:firstLine="0" w:left="100" w:right="100"/>
             </w:pPr>
             <w:r xmlns:w="http://schemas.openxmlformats.org/wordprocessingml/2006/main" xmlns:wp="http://schemas.openxmlformats.org/drawingml/2006/wordprocessingDrawing" xmlns:r="http://schemas.openxmlformats.org/officeDocument/2006/relationships" xmlns:w14="http://schemas.microsoft.com/office/word/2010/wordml">
@@ -662,7 +662,7 @@
       <w:tr>
         <w:trPr>
           <w:cantSplit/>
-          <w:trHeight w:val="484" w:hRule="auto"/>
+          <w:trHeight w:val="457" w:hRule="auto"/>
         </w:trPr>
         <w:tc>
           <w:tcPr>
@@ -679,7 +679,7 @@
           <w:p>
             <w:pPr>
               <w:jc w:val="right"/>
-              <w:spacing w:after="40" w:before="100" w:line="240"/>
+              <w:spacing w:after="20" w:before="100" w:line="240"/>
               <w:ind w:firstLine="0" w:left="100" w:right="100"/>
             </w:pPr>
             <w:r xmlns:w="http://schemas.openxmlformats.org/wordprocessingml/2006/main" xmlns:wp="http://schemas.openxmlformats.org/drawingml/2006/wordprocessingDrawing" xmlns:r="http://schemas.openxmlformats.org/officeDocument/2006/relationships" xmlns:w14="http://schemas.microsoft.com/office/word/2010/wordml">
@@ -708,7 +708,7 @@
           <w:p>
             <w:pPr>
               <w:jc w:val="left"/>
-              <w:spacing w:after="40" w:before="100" w:line="240"/>
+              <w:spacing w:after="20" w:before="100" w:line="240"/>
               <w:ind w:firstLine="0" w:left="100" w:right="100"/>
             </w:pPr>
             <w:r xmlns:w="http://schemas.openxmlformats.org/wordprocessingml/2006/main" xmlns:wp="http://schemas.openxmlformats.org/drawingml/2006/wordprocessingDrawing" xmlns:r="http://schemas.openxmlformats.org/officeDocument/2006/relationships" xmlns:w14="http://schemas.microsoft.com/office/word/2010/wordml">
@@ -737,7 +737,7 @@
           <w:p>
             <w:pPr>
               <w:jc w:val="right"/>
-              <w:spacing w:after="40" w:before="100" w:line="240"/>
+              <w:spacing w:after="20" w:before="100" w:line="240"/>
               <w:ind w:firstLine="0" w:left="100" w:right="100"/>
             </w:pPr>
             <w:r xmlns:w="http://schemas.openxmlformats.org/wordprocessingml/2006/main" xmlns:wp="http://schemas.openxmlformats.org/drawingml/2006/wordprocessingDrawing" xmlns:r="http://schemas.openxmlformats.org/officeDocument/2006/relationships" xmlns:w14="http://schemas.microsoft.com/office/word/2010/wordml">
@@ -766,7 +766,7 @@
           <w:p>
             <w:pPr>
               <w:jc w:val="right"/>
-              <w:spacing w:after="40" w:before="100" w:line="240"/>
+              <w:spacing w:after="20" w:before="100" w:line="240"/>
               <w:ind w:firstLine="0" w:left="100" w:right="100"/>
             </w:pPr>
             <w:r xmlns:w="http://schemas.openxmlformats.org/wordprocessingml/2006/main" xmlns:wp="http://schemas.openxmlformats.org/drawingml/2006/wordprocessingDrawing" xmlns:r="http://schemas.openxmlformats.org/officeDocument/2006/relationships" xmlns:w14="http://schemas.microsoft.com/office/word/2010/wordml">
@@ -795,7 +795,7 @@
           <w:p>
             <w:pPr>
               <w:jc w:val="right"/>
-              <w:spacing w:after="40" w:before="100" w:line="240"/>
+              <w:spacing w:after="20" w:before="100" w:line="240"/>
               <w:ind w:firstLine="0" w:left="100" w:right="100"/>
             </w:pPr>
             <w:r xmlns:w="http://schemas.openxmlformats.org/wordprocessingml/2006/main" xmlns:wp="http://schemas.openxmlformats.org/drawingml/2006/wordprocessingDrawing" xmlns:r="http://schemas.openxmlformats.org/officeDocument/2006/relationships" xmlns:w14="http://schemas.microsoft.com/office/word/2010/wordml">
@@ -813,7 +813,7 @@
       <w:tr>
         <w:trPr>
           <w:cantSplit/>
-          <w:trHeight w:val="484" w:hRule="auto"/>
+          <w:trHeight w:val="457" w:hRule="auto"/>
         </w:trPr>
         <w:tc>
           <w:tcPr>
@@ -830,7 +830,7 @@
           <w:p>
             <w:pPr>
               <w:jc w:val="right"/>
-              <w:spacing w:after="40" w:before="100" w:line="240"/>
+              <w:spacing w:after="20" w:before="100" w:line="240"/>
               <w:ind w:firstLine="0" w:left="100" w:right="100"/>
             </w:pPr>
             <w:r xmlns:w="http://schemas.openxmlformats.org/wordprocessingml/2006/main" xmlns:wp="http://schemas.openxmlformats.org/drawingml/2006/wordprocessingDrawing" xmlns:r="http://schemas.openxmlformats.org/officeDocument/2006/relationships" xmlns:w14="http://schemas.microsoft.com/office/word/2010/wordml">
@@ -859,7 +859,7 @@
           <w:p>
             <w:pPr>
               <w:jc w:val="left"/>
-              <w:spacing w:after="40" w:before="100" w:line="240"/>
+              <w:spacing w:after="20" w:before="100" w:line="240"/>
               <w:ind w:firstLine="0" w:left="100" w:right="100"/>
             </w:pPr>
             <w:r xmlns:w="http://schemas.openxmlformats.org/wordprocessingml/2006/main" xmlns:wp="http://schemas.openxmlformats.org/drawingml/2006/wordprocessingDrawing" xmlns:r="http://schemas.openxmlformats.org/officeDocument/2006/relationships" xmlns:w14="http://schemas.microsoft.com/office/word/2010/wordml">
@@ -888,7 +888,7 @@
           <w:p>
             <w:pPr>
               <w:jc w:val="right"/>
-              <w:spacing w:after="40" w:before="100" w:line="240"/>
+              <w:spacing w:after="20" w:before="100" w:line="240"/>
               <w:ind w:firstLine="0" w:left="100" w:right="100"/>
             </w:pPr>
             <w:r xmlns:w="http://schemas.openxmlformats.org/wordprocessingml/2006/main" xmlns:wp="http://schemas.openxmlformats.org/drawingml/2006/wordprocessingDrawing" xmlns:r="http://schemas.openxmlformats.org/officeDocument/2006/relationships" xmlns:w14="http://schemas.microsoft.com/office/word/2010/wordml">
@@ -917,7 +917,7 @@
           <w:p>
             <w:pPr>
               <w:jc w:val="right"/>
-              <w:spacing w:after="40" w:before="100" w:line="240"/>
+              <w:spacing w:after="20" w:before="100" w:line="240"/>
               <w:ind w:firstLine="0" w:left="100" w:right="100"/>
             </w:pPr>
             <w:r xmlns:w="http://schemas.openxmlformats.org/wordprocessingml/2006/main" xmlns:wp="http://schemas.openxmlformats.org/drawingml/2006/wordprocessingDrawing" xmlns:r="http://schemas.openxmlformats.org/officeDocument/2006/relationships" xmlns:w14="http://schemas.microsoft.com/office/word/2010/wordml">
@@ -946,7 +946,7 @@
           <w:p>
             <w:pPr>
               <w:jc w:val="right"/>
-              <w:spacing w:after="40" w:before="100" w:line="240"/>
+              <w:spacing w:after="20" w:before="100" w:line="240"/>
               <w:ind w:firstLine="0" w:left="100" w:right="100"/>
             </w:pPr>
             <w:r xmlns:w="http://schemas.openxmlformats.org/wordprocessingml/2006/main" xmlns:wp="http://schemas.openxmlformats.org/drawingml/2006/wordprocessingDrawing" xmlns:r="http://schemas.openxmlformats.org/officeDocument/2006/relationships" xmlns:w14="http://schemas.microsoft.com/office/word/2010/wordml">
@@ -964,7 +964,7 @@
       <w:tr>
         <w:trPr>
           <w:cantSplit/>
-          <w:trHeight w:val="484" w:hRule="auto"/>
+          <w:trHeight w:val="457" w:hRule="auto"/>
         </w:trPr>
         <w:tc>
           <w:tcPr>
@@ -981,7 +981,7 @@
           <w:p>
             <w:pPr>
               <w:jc w:val="right"/>
-              <w:spacing w:after="40" w:before="100" w:line="240"/>
+              <w:spacing w:after="20" w:before="100" w:line="240"/>
               <w:ind w:firstLine="0" w:left="100" w:right="100"/>
             </w:pPr>
             <w:r xmlns:w="http://schemas.openxmlformats.org/wordprocessingml/2006/main" xmlns:wp="http://schemas.openxmlformats.org/drawingml/2006/wordprocessingDrawing" xmlns:r="http://schemas.openxmlformats.org/officeDocument/2006/relationships" xmlns:w14="http://schemas.microsoft.com/office/word/2010/wordml">
@@ -1010,7 +1010,7 @@
           <w:p>
             <w:pPr>
               <w:jc w:val="left"/>
-              <w:spacing w:after="40" w:before="100" w:line="240"/>
+              <w:spacing w:after="20" w:before="100" w:line="240"/>
               <w:ind w:firstLine="0" w:left="100" w:right="100"/>
             </w:pPr>
             <w:r xmlns:w="http://schemas.openxmlformats.org/wordprocessingml/2006/main" xmlns:wp="http://schemas.openxmlformats.org/drawingml/2006/wordprocessingDrawing" xmlns:r="http://schemas.openxmlformats.org/officeDocument/2006/relationships" xmlns:w14="http://schemas.microsoft.com/office/word/2010/wordml">
@@ -1039,7 +1039,7 @@
           <w:p>
             <w:pPr>
               <w:jc w:val="right"/>
-              <w:spacing w:after="40" w:before="100" w:line="240"/>
+              <w:spacing w:after="20" w:before="100" w:line="240"/>
               <w:ind w:firstLine="0" w:left="100" w:right="100"/>
             </w:pPr>
             <w:r xmlns:w="http://schemas.openxmlformats.org/wordprocessingml/2006/main" xmlns:wp="http://schemas.openxmlformats.org/drawingml/2006/wordprocessingDrawing" xmlns:r="http://schemas.openxmlformats.org/officeDocument/2006/relationships" xmlns:w14="http://schemas.microsoft.com/office/word/2010/wordml">
@@ -1068,7 +1068,7 @@
           <w:p>
             <w:pPr>
               <w:jc w:val="right"/>
-              <w:spacing w:after="40" w:before="100" w:line="240"/>
+              <w:spacing w:after="20" w:before="100" w:line="240"/>
               <w:ind w:firstLine="0" w:left="100" w:right="100"/>
             </w:pPr>
             <w:r xmlns:w="http://schemas.openxmlformats.org/wordprocessingml/2006/main" xmlns:wp="http://schemas.openxmlformats.org/drawingml/2006/wordprocessingDrawing" xmlns:r="http://schemas.openxmlformats.org/officeDocument/2006/relationships" xmlns:w14="http://schemas.microsoft.com/office/word/2010/wordml">
@@ -1097,7 +1097,7 @@
           <w:p>
             <w:pPr>
               <w:jc w:val="right"/>
-              <w:spacing w:after="40" w:before="100" w:line="240"/>
+              <w:spacing w:after="20" w:before="100" w:line="240"/>
               <w:ind w:firstLine="0" w:left="100" w:right="100"/>
             </w:pPr>
             <w:r xmlns:w="http://schemas.openxmlformats.org/wordprocessingml/2006/main" xmlns:wp="http://schemas.openxmlformats.org/drawingml/2006/wordprocessingDrawing" xmlns:r="http://schemas.openxmlformats.org/officeDocument/2006/relationships" xmlns:w14="http://schemas.microsoft.com/office/word/2010/wordml">
@@ -1115,7 +1115,7 @@
       <w:tr>
         <w:trPr>
           <w:cantSplit/>
-          <w:trHeight w:val="503" w:hRule="auto"/>
+          <w:trHeight w:val="476" w:hRule="auto"/>
         </w:trPr>
         <w:tc>
           <w:tcPr>
@@ -1132,7 +1132,7 @@
           <w:p>
             <w:pPr>
               <w:jc w:val="right"/>
-              <w:spacing w:after="40" w:before="100" w:line="240"/>
+              <w:spacing w:after="20" w:before="100" w:line="240"/>
               <w:ind w:firstLine="0" w:left="100" w:right="100"/>
             </w:pPr>
             <w:r xmlns:w="http://schemas.openxmlformats.org/wordprocessingml/2006/main" xmlns:wp="http://schemas.openxmlformats.org/drawingml/2006/wordprocessingDrawing" xmlns:r="http://schemas.openxmlformats.org/officeDocument/2006/relationships" xmlns:w14="http://schemas.microsoft.com/office/word/2010/wordml">
@@ -1161,7 +1161,7 @@
           <w:p>
             <w:pPr>
               <w:jc w:val="left"/>
-              <w:spacing w:after="40" w:before="100" w:line="240"/>
+              <w:spacing w:after="20" w:before="100" w:line="240"/>
               <w:ind w:firstLine="0" w:left="100" w:right="100"/>
             </w:pPr>
             <w:r xmlns:w="http://schemas.openxmlformats.org/wordprocessingml/2006/main" xmlns:wp="http://schemas.openxmlformats.org/drawingml/2006/wordprocessingDrawing" xmlns:r="http://schemas.openxmlformats.org/officeDocument/2006/relationships" xmlns:w14="http://schemas.microsoft.com/office/word/2010/wordml">
@@ -1190,7 +1190,7 @@
           <w:p>
             <w:pPr>
               <w:jc w:val="right"/>
-              <w:spacing w:after="40" w:before="100" w:line="240"/>
+              <w:spacing w:after="20" w:before="100" w:line="240"/>
               <w:ind w:firstLine="0" w:left="100" w:right="100"/>
             </w:pPr>
             <w:r xmlns:w="http://schemas.openxmlformats.org/wordprocessingml/2006/main" xmlns:wp="http://schemas.openxmlformats.org/drawingml/2006/wordprocessingDrawing" xmlns:r="http://schemas.openxmlformats.org/officeDocument/2006/relationships" xmlns:w14="http://schemas.microsoft.com/office/word/2010/wordml">
@@ -1219,7 +1219,7 @@
           <w:p>
             <w:pPr>
               <w:jc w:val="right"/>
-              <w:spacing w:after="40" w:before="100" w:line="240"/>
+              <w:spacing w:after="20" w:before="100" w:line="240"/>
               <w:ind w:firstLine="0" w:left="100" w:right="100"/>
             </w:pPr>
             <w:r xmlns:w="http://schemas.openxmlformats.org/wordprocessingml/2006/main" xmlns:wp="http://schemas.openxmlformats.org/drawingml/2006/wordprocessingDrawing" xmlns:r="http://schemas.openxmlformats.org/officeDocument/2006/relationships" xmlns:w14="http://schemas.microsoft.com/office/word/2010/wordml">
@@ -1248,7 +1248,7 @@
           <w:p>
             <w:pPr>
               <w:jc w:val="right"/>
-              <w:spacing w:after="40" w:before="100" w:line="240"/>
+              <w:spacing w:after="20" w:before="100" w:line="240"/>
               <w:ind w:firstLine="0" w:left="100" w:right="100"/>
             </w:pPr>
             <w:r xmlns:w="http://schemas.openxmlformats.org/wordprocessingml/2006/main" xmlns:wp="http://schemas.openxmlformats.org/drawingml/2006/wordprocessingDrawing" xmlns:r="http://schemas.openxmlformats.org/officeDocument/2006/relationships" xmlns:w14="http://schemas.microsoft.com/office/word/2010/wordml">
@@ -1266,7 +1266,7 @@
       <w:tr>
         <w:trPr>
           <w:cantSplit/>
-          <w:trHeight w:val="484" w:hRule="auto"/>
+          <w:trHeight w:val="457" w:hRule="auto"/>
         </w:trPr>
         <w:tc>
           <w:tcPr>
@@ -1283,7 +1283,7 @@
           <w:p>
             <w:pPr>
               <w:jc w:val="right"/>
-              <w:spacing w:after="40" w:before="100" w:line="240"/>
+              <w:spacing w:after="20" w:before="100" w:line="240"/>
               <w:ind w:firstLine="0" w:left="100" w:right="100"/>
             </w:pPr>
             <w:r xmlns:w="http://schemas.openxmlformats.org/wordprocessingml/2006/main" xmlns:wp="http://schemas.openxmlformats.org/drawingml/2006/wordprocessingDrawing" xmlns:r="http://schemas.openxmlformats.org/officeDocument/2006/relationships" xmlns:w14="http://schemas.microsoft.com/office/word/2010/wordml">
@@ -1312,7 +1312,7 @@
           <w:p>
             <w:pPr>
               <w:jc w:val="left"/>
-              <w:spacing w:after="40" w:before="100" w:line="240"/>
+              <w:spacing w:after="20" w:before="100" w:line="240"/>
               <w:ind w:firstLine="0" w:left="100" w:right="100"/>
             </w:pPr>
             <w:r xmlns:w="http://schemas.openxmlformats.org/wordprocessingml/2006/main" xmlns:wp="http://schemas.openxmlformats.org/drawingml/2006/wordprocessingDrawing" xmlns:r="http://schemas.openxmlformats.org/officeDocument/2006/relationships" xmlns:w14="http://schemas.microsoft.com/office/word/2010/wordml">
@@ -1341,7 +1341,7 @@
           <w:p>
             <w:pPr>
               <w:jc w:val="right"/>
-              <w:spacing w:after="40" w:before="100" w:line="240"/>
+              <w:spacing w:after="20" w:before="100" w:line="240"/>
               <w:ind w:firstLine="0" w:left="100" w:right="100"/>
             </w:pPr>
             <w:r xmlns:w="http://schemas.openxmlformats.org/wordprocessingml/2006/main" xmlns:wp="http://schemas.openxmlformats.org/drawingml/2006/wordprocessingDrawing" xmlns:r="http://schemas.openxmlformats.org/officeDocument/2006/relationships" xmlns:w14="http://schemas.microsoft.com/office/word/2010/wordml">
@@ -1370,7 +1370,7 @@
           <w:p>
             <w:pPr>
               <w:jc w:val="right"/>
-              <w:spacing w:after="40" w:before="100" w:line="240"/>
+              <w:spacing w:after="20" w:before="100" w:line="240"/>
               <w:ind w:firstLine="0" w:left="100" w:right="100"/>
             </w:pPr>
             <w:r xmlns:w="http://schemas.openxmlformats.org/wordprocessingml/2006/main" xmlns:wp="http://schemas.openxmlformats.org/drawingml/2006/wordprocessingDrawing" xmlns:r="http://schemas.openxmlformats.org/officeDocument/2006/relationships" xmlns:w14="http://schemas.microsoft.com/office/word/2010/wordml">
@@ -1399,7 +1399,7 @@
           <w:p>
             <w:pPr>
               <w:jc w:val="right"/>
-              <w:spacing w:after="40" w:before="100" w:line="240"/>
+              <w:spacing w:after="20" w:before="100" w:line="240"/>
               <w:ind w:firstLine="0" w:left="100" w:right="100"/>
             </w:pPr>
             <w:r xmlns:w="http://schemas.openxmlformats.org/wordprocessingml/2006/main" xmlns:wp="http://schemas.openxmlformats.org/drawingml/2006/wordprocessingDrawing" xmlns:r="http://schemas.openxmlformats.org/officeDocument/2006/relationships" xmlns:w14="http://schemas.microsoft.com/office/word/2010/wordml">
@@ -1417,7 +1417,7 @@
       <w:tr>
         <w:trPr>
           <w:cantSplit/>
-          <w:trHeight w:val="484" w:hRule="auto"/>
+          <w:trHeight w:val="457" w:hRule="auto"/>
         </w:trPr>
         <w:tc>
           <w:tcPr>
@@ -1434,7 +1434,7 @@
           <w:p>
             <w:pPr>
               <w:jc w:val="right"/>
-              <w:spacing w:after="40" w:before="100" w:line="240"/>
+              <w:spacing w:after="20" w:before="100" w:line="240"/>
               <w:ind w:firstLine="0" w:left="100" w:right="100"/>
             </w:pPr>
             <w:r xmlns:w="http://schemas.openxmlformats.org/wordprocessingml/2006/main" xmlns:wp="http://schemas.openxmlformats.org/drawingml/2006/wordprocessingDrawing" xmlns:r="http://schemas.openxmlformats.org/officeDocument/2006/relationships" xmlns:w14="http://schemas.microsoft.com/office/word/2010/wordml">
@@ -1463,7 +1463,7 @@
           <w:p>
             <w:pPr>
               <w:jc w:val="left"/>
-              <w:spacing w:after="40" w:before="100" w:line="240"/>
+              <w:spacing w:after="20" w:before="100" w:line="240"/>
               <w:ind w:firstLine="0" w:left="100" w:right="100"/>
             </w:pPr>
             <w:r xmlns:w="http://schemas.openxmlformats.org/wordprocessingml/2006/main" xmlns:wp="http://schemas.openxmlformats.org/drawingml/2006/wordprocessingDrawing" xmlns:r="http://schemas.openxmlformats.org/officeDocument/2006/relationships" xmlns:w14="http://schemas.microsoft.com/office/word/2010/wordml">
@@ -1492,7 +1492,7 @@
           <w:p>
             <w:pPr>
               <w:jc w:val="right"/>
-              <w:spacing w:after="40" w:before="100" w:line="240"/>
+              <w:spacing w:after="20" w:before="100" w:line="240"/>
               <w:ind w:firstLine="0" w:left="100" w:right="100"/>
             </w:pPr>
             <w:r xmlns:w="http://schemas.openxmlformats.org/wordprocessingml/2006/main" xmlns:wp="http://schemas.openxmlformats.org/drawingml/2006/wordprocessingDrawing" xmlns:r="http://schemas.openxmlformats.org/officeDocument/2006/relationships" xmlns:w14="http://schemas.microsoft.com/office/word/2010/wordml">
@@ -1521,7 +1521,7 @@
           <w:p>
             <w:pPr>
               <w:jc w:val="right"/>
-              <w:spacing w:after="40" w:before="100" w:line="240"/>
+              <w:spacing w:after="20" w:before="100" w:line="240"/>
               <w:ind w:firstLine="0" w:left="100" w:right="100"/>
             </w:pPr>
             <w:r xmlns:w="http://schemas.openxmlformats.org/wordprocessingml/2006/main" xmlns:wp="http://schemas.openxmlformats.org/drawingml/2006/wordprocessingDrawing" xmlns:r="http://schemas.openxmlformats.org/officeDocument/2006/relationships" xmlns:w14="http://schemas.microsoft.com/office/word/2010/wordml">
@@ -1550,7 +1550,7 @@
           <w:p>
             <w:pPr>
               <w:jc w:val="right"/>
-              <w:spacing w:after="40" w:before="100" w:line="240"/>
+              <w:spacing w:after="20" w:before="100" w:line="240"/>
               <w:ind w:firstLine="0" w:left="100" w:right="100"/>
             </w:pPr>
             <w:r xmlns:w="http://schemas.openxmlformats.org/wordprocessingml/2006/main" xmlns:wp="http://schemas.openxmlformats.org/drawingml/2006/wordprocessingDrawing" xmlns:r="http://schemas.openxmlformats.org/officeDocument/2006/relationships" xmlns:w14="http://schemas.microsoft.com/office/word/2010/wordml">
@@ -1568,7 +1568,7 @@
       <w:tr>
         <w:trPr>
           <w:cantSplit/>
-          <w:trHeight w:val="484" w:hRule="auto"/>
+          <w:trHeight w:val="457" w:hRule="auto"/>
         </w:trPr>
         <w:tc>
           <w:tcPr>
@@ -1585,7 +1585,7 @@
           <w:p>
             <w:pPr>
               <w:jc w:val="right"/>
-              <w:spacing w:after="40" w:before="100" w:line="240"/>
+              <w:spacing w:after="20" w:before="100" w:line="240"/>
               <w:ind w:firstLine="0" w:left="100" w:right="100"/>
             </w:pPr>
             <w:r xmlns:w="http://schemas.openxmlformats.org/wordprocessingml/2006/main" xmlns:wp="http://schemas.openxmlformats.org/drawingml/2006/wordprocessingDrawing" xmlns:r="http://schemas.openxmlformats.org/officeDocument/2006/relationships" xmlns:w14="http://schemas.microsoft.com/office/word/2010/wordml">
@@ -1614,7 +1614,7 @@
           <w:p>
             <w:pPr>
               <w:jc w:val="left"/>
-              <w:spacing w:after="40" w:before="100" w:line="240"/>
+              <w:spacing w:after="20" w:before="100" w:line="240"/>
               <w:ind w:firstLine="0" w:left="100" w:right="100"/>
             </w:pPr>
             <w:r xmlns:w="http://schemas.openxmlformats.org/wordprocessingml/2006/main" xmlns:wp="http://schemas.openxmlformats.org/drawingml/2006/wordprocessingDrawing" xmlns:r="http://schemas.openxmlformats.org/officeDocument/2006/relationships" xmlns:w14="http://schemas.microsoft.com/office/word/2010/wordml">
@@ -1643,7 +1643,7 @@
           <w:p>
             <w:pPr>
               <w:jc w:val="right"/>
-              <w:spacing w:after="40" w:before="100" w:line="240"/>
+              <w:spacing w:after="20" w:before="100" w:line="240"/>
               <w:ind w:firstLine="0" w:left="100" w:right="100"/>
             </w:pPr>
             <w:r xmlns:w="http://schemas.openxmlformats.org/wordprocessingml/2006/main" xmlns:wp="http://schemas.openxmlformats.org/drawingml/2006/wordprocessingDrawing" xmlns:r="http://schemas.openxmlformats.org/officeDocument/2006/relationships" xmlns:w14="http://schemas.microsoft.com/office/word/2010/wordml">
@@ -1672,7 +1672,7 @@
           <w:p>
             <w:pPr>
               <w:jc w:val="right"/>
-              <w:spacing w:after="40" w:before="100" w:line="240"/>
+              <w:spacing w:after="20" w:before="100" w:line="240"/>
               <w:ind w:firstLine="0" w:left="100" w:right="100"/>
             </w:pPr>
             <w:r xmlns:w="http://schemas.openxmlformats.org/wordprocessingml/2006/main" xmlns:wp="http://schemas.openxmlformats.org/drawingml/2006/wordprocessingDrawing" xmlns:r="http://schemas.openxmlformats.org/officeDocument/2006/relationships" xmlns:w14="http://schemas.microsoft.com/office/word/2010/wordml">
@@ -1701,7 +1701,7 @@
           <w:p>
             <w:pPr>
               <w:jc w:val="right"/>
-              <w:spacing w:after="40" w:before="100" w:line="240"/>
+              <w:spacing w:after="20" w:before="100" w:line="240"/>
               <w:ind w:firstLine="0" w:left="100" w:right="100"/>
             </w:pPr>
             <w:r xmlns:w="http://schemas.openxmlformats.org/wordprocessingml/2006/main" xmlns:wp="http://schemas.openxmlformats.org/drawingml/2006/wordprocessingDrawing" xmlns:r="http://schemas.openxmlformats.org/officeDocument/2006/relationships" xmlns:w14="http://schemas.microsoft.com/office/word/2010/wordml">
@@ -1719,7 +1719,7 @@
       <w:tr>
         <w:trPr>
           <w:cantSplit/>
-          <w:trHeight w:val="484" w:hRule="auto"/>
+          <w:trHeight w:val="457" w:hRule="auto"/>
         </w:trPr>
         <w:tc>
           <w:tcPr>
@@ -1736,7 +1736,7 @@
           <w:p>
             <w:pPr>
               <w:jc w:val="right"/>
-              <w:spacing w:after="40" w:before="100" w:line="240"/>
+              <w:spacing w:after="20" w:before="100" w:line="240"/>
               <w:ind w:firstLine="0" w:left="100" w:right="100"/>
             </w:pPr>
             <w:r xmlns:w="http://schemas.openxmlformats.org/wordprocessingml/2006/main" xmlns:wp="http://schemas.openxmlformats.org/drawingml/2006/wordprocessingDrawing" xmlns:r="http://schemas.openxmlformats.org/officeDocument/2006/relationships" xmlns:w14="http://schemas.microsoft.com/office/word/2010/wordml">
@@ -1765,7 +1765,7 @@
           <w:p>
             <w:pPr>
               <w:jc w:val="left"/>
-              <w:spacing w:after="40" w:before="100" w:line="240"/>
+              <w:spacing w:after="20" w:before="100" w:line="240"/>
               <w:ind w:firstLine="0" w:left="100" w:right="100"/>
             </w:pPr>
             <w:r xmlns:w="http://schemas.openxmlformats.org/wordprocessingml/2006/main" xmlns:wp="http://schemas.openxmlformats.org/drawingml/2006/wordprocessingDrawing" xmlns:r="http://schemas.openxmlformats.org/officeDocument/2006/relationships" xmlns:w14="http://schemas.microsoft.com/office/word/2010/wordml">
@@ -1794,7 +1794,7 @@
           <w:p>
             <w:pPr>
               <w:jc w:val="right"/>
-              <w:spacing w:after="40" w:before="100" w:line="240"/>
+              <w:spacing w:after="20" w:before="100" w:line="240"/>
               <w:ind w:firstLine="0" w:left="100" w:right="100"/>
             </w:pPr>
             <w:r xmlns:w="http://schemas.openxmlformats.org/wordprocessingml/2006/main" xmlns:wp="http://schemas.openxmlformats.org/drawingml/2006/wordprocessingDrawing" xmlns:r="http://schemas.openxmlformats.org/officeDocument/2006/relationships" xmlns:w14="http://schemas.microsoft.com/office/word/2010/wordml">
@@ -1823,7 +1823,7 @@
           <w:p>
             <w:pPr>
               <w:jc w:val="right"/>
-              <w:spacing w:after="40" w:before="100" w:line="240"/>
+              <w:spacing w:after="20" w:before="100" w:line="240"/>
               <w:ind w:firstLine="0" w:left="100" w:right="100"/>
             </w:pPr>
             <w:r xmlns:w="http://schemas.openxmlformats.org/wordprocessingml/2006/main" xmlns:wp="http://schemas.openxmlformats.org/drawingml/2006/wordprocessingDrawing" xmlns:r="http://schemas.openxmlformats.org/officeDocument/2006/relationships" xmlns:w14="http://schemas.microsoft.com/office/word/2010/wordml">
@@ -1852,7 +1852,7 @@
           <w:p>
             <w:pPr>
               <w:jc w:val="right"/>
-              <w:spacing w:after="40" w:before="100" w:line="240"/>
+              <w:spacing w:after="20" w:before="100" w:line="240"/>
               <w:ind w:firstLine="0" w:left="100" w:right="100"/>
             </w:pPr>
             <w:r xmlns:w="http://schemas.openxmlformats.org/wordprocessingml/2006/main" xmlns:wp="http://schemas.openxmlformats.org/drawingml/2006/wordprocessingDrawing" xmlns:r="http://schemas.openxmlformats.org/officeDocument/2006/relationships" xmlns:w14="http://schemas.microsoft.com/office/word/2010/wordml">
@@ -1870,7 +1870,7 @@
       <w:tr>
         <w:trPr>
           <w:cantSplit/>
-          <w:trHeight w:val="484" w:hRule="auto"/>
+          <w:trHeight w:val="457" w:hRule="auto"/>
         </w:trPr>
         <w:tc>
           <w:tcPr>
@@ -1887,7 +1887,7 @@
           <w:p>
             <w:pPr>
               <w:jc w:val="right"/>
-              <w:spacing w:after="40" w:before="100" w:line="240"/>
+              <w:spacing w:after="20" w:before="100" w:line="240"/>
               <w:ind w:firstLine="0" w:left="100" w:right="100"/>
             </w:pPr>
             <w:r xmlns:w="http://schemas.openxmlformats.org/wordprocessingml/2006/main" xmlns:wp="http://schemas.openxmlformats.org/drawingml/2006/wordprocessingDrawing" xmlns:r="http://schemas.openxmlformats.org/officeDocument/2006/relationships" xmlns:w14="http://schemas.microsoft.com/office/word/2010/wordml">
@@ -1916,7 +1916,7 @@
           <w:p>
             <w:pPr>
               <w:jc w:val="left"/>
-              <w:spacing w:after="40" w:before="100" w:line="240"/>
+              <w:spacing w:after="20" w:before="100" w:line="240"/>
               <w:ind w:firstLine="0" w:left="100" w:right="100"/>
             </w:pPr>
             <w:r xmlns:w="http://schemas.openxmlformats.org/wordprocessingml/2006/main" xmlns:wp="http://schemas.openxmlformats.org/drawingml/2006/wordprocessingDrawing" xmlns:r="http://schemas.openxmlformats.org/officeDocument/2006/relationships" xmlns:w14="http://schemas.microsoft.com/office/word/2010/wordml">
@@ -1945,7 +1945,7 @@
           <w:p>
             <w:pPr>
               <w:jc w:val="right"/>
-              <w:spacing w:after="40" w:before="100" w:line="240"/>
+              <w:spacing w:after="20" w:before="100" w:line="240"/>
               <w:ind w:firstLine="0" w:left="100" w:right="100"/>
             </w:pPr>
             <w:r xmlns:w="http://schemas.openxmlformats.org/wordprocessingml/2006/main" xmlns:wp="http://schemas.openxmlformats.org/drawingml/2006/wordprocessingDrawing" xmlns:r="http://schemas.openxmlformats.org/officeDocument/2006/relationships" xmlns:w14="http://schemas.microsoft.com/office/word/2010/wordml">
@@ -1974,7 +1974,7 @@
           <w:p>
             <w:pPr>
               <w:jc w:val="right"/>
-              <w:spacing w:after="40" w:before="100" w:line="240"/>
+              <w:spacing w:after="20" w:before="100" w:line="240"/>
               <w:ind w:firstLine="0" w:left="100" w:right="100"/>
             </w:pPr>
             <w:r xmlns:w="http://schemas.openxmlformats.org/wordprocessingml/2006/main" xmlns:wp="http://schemas.openxmlformats.org/drawingml/2006/wordprocessingDrawing" xmlns:r="http://schemas.openxmlformats.org/officeDocument/2006/relationships" xmlns:w14="http://schemas.microsoft.com/office/word/2010/wordml">
@@ -2003,7 +2003,7 @@
           <w:p>
             <w:pPr>
               <w:jc w:val="right"/>
-              <w:spacing w:after="40" w:before="100" w:line="240"/>
+              <w:spacing w:after="20" w:before="100" w:line="240"/>
               <w:ind w:firstLine="0" w:left="100" w:right="100"/>
             </w:pPr>
             <w:r xmlns:w="http://schemas.openxmlformats.org/wordprocessingml/2006/main" xmlns:wp="http://schemas.openxmlformats.org/drawingml/2006/wordprocessingDrawing" xmlns:r="http://schemas.openxmlformats.org/officeDocument/2006/relationships" xmlns:w14="http://schemas.microsoft.com/office/word/2010/wordml">
@@ -2021,7 +2021,7 @@
       <w:tr>
         <w:trPr>
           <w:cantSplit/>
-          <w:trHeight w:val="484" w:hRule="auto"/>
+          <w:trHeight w:val="457" w:hRule="auto"/>
         </w:trPr>
         <w:tc>
           <w:tcPr>
@@ -2038,7 +2038,7 @@
           <w:p>
             <w:pPr>
               <w:jc w:val="right"/>
-              <w:spacing w:after="40" w:before="100" w:line="240"/>
+              <w:spacing w:after="20" w:before="100" w:line="240"/>
               <w:ind w:firstLine="0" w:left="100" w:right="100"/>
             </w:pPr>
             <w:r xmlns:w="http://schemas.openxmlformats.org/wordprocessingml/2006/main" xmlns:wp="http://schemas.openxmlformats.org/drawingml/2006/wordprocessingDrawing" xmlns:r="http://schemas.openxmlformats.org/officeDocument/2006/relationships" xmlns:w14="http://schemas.microsoft.com/office/word/2010/wordml">
@@ -2067,7 +2067,7 @@
           <w:p>
             <w:pPr>
               <w:jc w:val="left"/>
-              <w:spacing w:after="40" w:before="100" w:line="240"/>
+              <w:spacing w:after="20" w:before="100" w:line="240"/>
               <w:ind w:firstLine="0" w:left="100" w:right="100"/>
             </w:pPr>
             <w:r xmlns:w="http://schemas.openxmlformats.org/wordprocessingml/2006/main" xmlns:wp="http://schemas.openxmlformats.org/drawingml/2006/wordprocessingDrawing" xmlns:r="http://schemas.openxmlformats.org/officeDocument/2006/relationships" xmlns:w14="http://schemas.microsoft.com/office/word/2010/wordml">
@@ -2096,7 +2096,7 @@
           <w:p>
             <w:pPr>
               <w:jc w:val="right"/>
-              <w:spacing w:after="40" w:before="100" w:line="240"/>
+              <w:spacing w:after="20" w:before="100" w:line="240"/>
               <w:ind w:firstLine="0" w:left="100" w:right="100"/>
             </w:pPr>
             <w:r xmlns:w="http://schemas.openxmlformats.org/wordprocessingml/2006/main" xmlns:wp="http://schemas.openxmlformats.org/drawingml/2006/wordprocessingDrawing" xmlns:r="http://schemas.openxmlformats.org/officeDocument/2006/relationships" xmlns:w14="http://schemas.microsoft.com/office/word/2010/wordml">
@@ -2125,7 +2125,7 @@
           <w:p>
             <w:pPr>
               <w:jc w:val="right"/>
-              <w:spacing w:after="40" w:before="100" w:line="240"/>
+              <w:spacing w:after="20" w:before="100" w:line="240"/>
               <w:ind w:firstLine="0" w:left="100" w:right="100"/>
             </w:pPr>
             <w:r xmlns:w="http://schemas.openxmlformats.org/wordprocessingml/2006/main" xmlns:wp="http://schemas.openxmlformats.org/drawingml/2006/wordprocessingDrawing" xmlns:r="http://schemas.openxmlformats.org/officeDocument/2006/relationships" xmlns:w14="http://schemas.microsoft.com/office/word/2010/wordml">
@@ -2154,7 +2154,7 @@
           <w:p>
             <w:pPr>
               <w:jc w:val="right"/>
-              <w:spacing w:after="40" w:before="100" w:line="240"/>
+              <w:spacing w:after="20" w:before="100" w:line="240"/>
               <w:ind w:firstLine="0" w:left="100" w:right="100"/>
             </w:pPr>
             <w:r xmlns:w="http://schemas.openxmlformats.org/wordprocessingml/2006/main" xmlns:wp="http://schemas.openxmlformats.org/drawingml/2006/wordprocessingDrawing" xmlns:r="http://schemas.openxmlformats.org/officeDocument/2006/relationships" xmlns:w14="http://schemas.microsoft.com/office/word/2010/wordml">
@@ -2172,7 +2172,7 @@
       <w:tr>
         <w:trPr>
           <w:cantSplit/>
-          <w:trHeight w:val="484" w:hRule="auto"/>
+          <w:trHeight w:val="457" w:hRule="auto"/>
         </w:trPr>
         <w:tc>
           <w:tcPr>
@@ -2189,7 +2189,7 @@
           <w:p>
             <w:pPr>
               <w:jc w:val="right"/>
-              <w:spacing w:after="40" w:before="100" w:line="240"/>
+              <w:spacing w:after="20" w:before="100" w:line="240"/>
               <w:ind w:firstLine="0" w:left="100" w:right="100"/>
             </w:pPr>
             <w:r xmlns:w="http://schemas.openxmlformats.org/wordprocessingml/2006/main" xmlns:wp="http://schemas.openxmlformats.org/drawingml/2006/wordprocessingDrawing" xmlns:r="http://schemas.openxmlformats.org/officeDocument/2006/relationships" xmlns:w14="http://schemas.microsoft.com/office/word/2010/wordml">
@@ -2218,7 +2218,7 @@
           <w:p>
             <w:pPr>
               <w:jc w:val="left"/>
-              <w:spacing w:after="40" w:before="100" w:line="240"/>
+              <w:spacing w:after="20" w:before="100" w:line="240"/>
               <w:ind w:firstLine="0" w:left="100" w:right="100"/>
             </w:pPr>
             <w:r xmlns:w="http://schemas.openxmlformats.org/wordprocessingml/2006/main" xmlns:wp="http://schemas.openxmlformats.org/drawingml/2006/wordprocessingDrawing" xmlns:r="http://schemas.openxmlformats.org/officeDocument/2006/relationships" xmlns:w14="http://schemas.microsoft.com/office/word/2010/wordml">
@@ -2247,7 +2247,7 @@
           <w:p>
             <w:pPr>
               <w:jc w:val="right"/>
-              <w:spacing w:after="40" w:before="100" w:line="240"/>
+              <w:spacing w:after="20" w:before="100" w:line="240"/>
               <w:ind w:firstLine="0" w:left="100" w:right="100"/>
             </w:pPr>
             <w:r xmlns:w="http://schemas.openxmlformats.org/wordprocessingml/2006/main" xmlns:wp="http://schemas.openxmlformats.org/drawingml/2006/wordprocessingDrawing" xmlns:r="http://schemas.openxmlformats.org/officeDocument/2006/relationships" xmlns:w14="http://schemas.microsoft.com/office/word/2010/wordml">
@@ -2276,7 +2276,7 @@
           <w:p>
             <w:pPr>
               <w:jc w:val="right"/>
-              <w:spacing w:after="40" w:before="100" w:line="240"/>
+              <w:spacing w:after="20" w:before="100" w:line="240"/>
               <w:ind w:firstLine="0" w:left="100" w:right="100"/>
             </w:pPr>
             <w:r xmlns:w="http://schemas.openxmlformats.org/wordprocessingml/2006/main" xmlns:wp="http://schemas.openxmlformats.org/drawingml/2006/wordprocessingDrawing" xmlns:r="http://schemas.openxmlformats.org/officeDocument/2006/relationships" xmlns:w14="http://schemas.microsoft.com/office/word/2010/wordml">
@@ -2305,7 +2305,7 @@
           <w:p>
             <w:pPr>
               <w:jc w:val="right"/>
-              <w:spacing w:after="40" w:before="100" w:line="240"/>
+              <w:spacing w:after="20" w:before="100" w:line="240"/>
               <w:ind w:firstLine="0" w:left="100" w:right="100"/>
             </w:pPr>
             <w:r xmlns:w="http://schemas.openxmlformats.org/wordprocessingml/2006/main" xmlns:wp="http://schemas.openxmlformats.org/drawingml/2006/wordprocessingDrawing" xmlns:r="http://schemas.openxmlformats.org/officeDocument/2006/relationships" xmlns:w14="http://schemas.microsoft.com/office/word/2010/wordml">
@@ -2323,7 +2323,7 @@
       <w:tr>
         <w:trPr>
           <w:cantSplit/>
-          <w:trHeight w:val="501" w:hRule="auto"/>
+          <w:trHeight w:val="474" w:hRule="auto"/>
         </w:trPr>
         <w:tc>
           <w:tcPr>
@@ -2340,7 +2340,7 @@
           <w:p>
             <w:pPr>
               <w:jc w:val="right"/>
-              <w:spacing w:after="40" w:before="100" w:line="240"/>
+              <w:spacing w:after="20" w:before="100" w:line="240"/>
               <w:ind w:firstLine="0" w:left="100" w:right="100"/>
             </w:pPr>
             <w:r xmlns:w="http://schemas.openxmlformats.org/wordprocessingml/2006/main" xmlns:wp="http://schemas.openxmlformats.org/drawingml/2006/wordprocessingDrawing" xmlns:r="http://schemas.openxmlformats.org/officeDocument/2006/relationships" xmlns:w14="http://schemas.microsoft.com/office/word/2010/wordml">
@@ -2369,7 +2369,7 @@
           <w:p>
             <w:pPr>
               <w:jc w:val="left"/>
-              <w:spacing w:after="40" w:before="100" w:line="240"/>
+              <w:spacing w:after="20" w:before="100" w:line="240"/>
               <w:ind w:firstLine="0" w:left="100" w:right="100"/>
             </w:pPr>
             <w:r xmlns:w="http://schemas.openxmlformats.org/wordprocessingml/2006/main" xmlns:wp="http://schemas.openxmlformats.org/drawingml/2006/wordprocessingDrawing" xmlns:r="http://schemas.openxmlformats.org/officeDocument/2006/relationships" xmlns:w14="http://schemas.microsoft.com/office/word/2010/wordml">
@@ -2398,7 +2398,7 @@
           <w:p>
             <w:pPr>
               <w:jc w:val="right"/>
-              <w:spacing w:after="40" w:before="100" w:line="240"/>
+              <w:spacing w:after="20" w:before="100" w:line="240"/>
               <w:ind w:firstLine="0" w:left="100" w:right="100"/>
             </w:pPr>
             <w:r xmlns:w="http://schemas.openxmlformats.org/wordprocessingml/2006/main" xmlns:wp="http://schemas.openxmlformats.org/drawingml/2006/wordprocessingDrawing" xmlns:r="http://schemas.openxmlformats.org/officeDocument/2006/relationships" xmlns:w14="http://schemas.microsoft.com/office/word/2010/wordml">
@@ -2427,7 +2427,7 @@
           <w:p>
             <w:pPr>
               <w:jc w:val="right"/>
-              <w:spacing w:after="40" w:before="100" w:line="240"/>
+              <w:spacing w:after="20" w:before="100" w:line="240"/>
               <w:ind w:firstLine="0" w:left="100" w:right="100"/>
             </w:pPr>
             <w:r xmlns:w="http://schemas.openxmlformats.org/wordprocessingml/2006/main" xmlns:wp="http://schemas.openxmlformats.org/drawingml/2006/wordprocessingDrawing" xmlns:r="http://schemas.openxmlformats.org/officeDocument/2006/relationships" xmlns:w14="http://schemas.microsoft.com/office/word/2010/wordml">
@@ -2456,7 +2456,7 @@
           <w:p>
             <w:pPr>
               <w:jc w:val="right"/>
-              <w:spacing w:after="40" w:before="100" w:line="240"/>
+              <w:spacing w:after="20" w:before="100" w:line="240"/>
               <w:ind w:firstLine="0" w:left="100" w:right="100"/>
             </w:pPr>
             <w:r xmlns:w="http://schemas.openxmlformats.org/wordprocessingml/2006/main" xmlns:wp="http://schemas.openxmlformats.org/drawingml/2006/wordprocessingDrawing" xmlns:r="http://schemas.openxmlformats.org/officeDocument/2006/relationships" xmlns:w14="http://schemas.microsoft.com/office/word/2010/wordml">
@@ -2474,7 +2474,7 @@
       <w:tr>
         <w:trPr>
           <w:cantSplit/>
-          <w:trHeight w:val="484" w:hRule="auto"/>
+          <w:trHeight w:val="457" w:hRule="auto"/>
         </w:trPr>
         <w:tc>
           <w:tcPr>
@@ -2493,7 +2493,7 @@
           <w:p>
             <w:pPr>
               <w:jc w:val="right"/>
-              <w:spacing w:after="40" w:before="100" w:line="240"/>
+              <w:spacing w:after="20" w:before="100" w:line="240"/>
               <w:ind w:firstLine="0" w:left="100" w:right="100"/>
             </w:pPr>
             <w:r xmlns:w="http://schemas.openxmlformats.org/wordprocessingml/2006/main" xmlns:wp="http://schemas.openxmlformats.org/drawingml/2006/wordprocessingDrawing" xmlns:r="http://schemas.openxmlformats.org/officeDocument/2006/relationships" xmlns:w14="http://schemas.microsoft.com/office/word/2010/wordml">
@@ -2524,7 +2524,7 @@
           <w:p>
             <w:pPr>
               <w:jc w:val="left"/>
-              <w:spacing w:after="40" w:before="100" w:line="240"/>
+              <w:spacing w:after="20" w:before="100" w:line="240"/>
               <w:ind w:firstLine="0" w:left="100" w:right="100"/>
             </w:pPr>
             <w:r xmlns:w="http://schemas.openxmlformats.org/wordprocessingml/2006/main" xmlns:wp="http://schemas.openxmlformats.org/drawingml/2006/wordprocessingDrawing" xmlns:r="http://schemas.openxmlformats.org/officeDocument/2006/relationships" xmlns:w14="http://schemas.microsoft.com/office/word/2010/wordml">
@@ -2555,7 +2555,7 @@
           <w:p>
             <w:pPr>
               <w:jc w:val="right"/>
-              <w:spacing w:after="40" w:before="100" w:line="240"/>
+              <w:spacing w:after="20" w:before="100" w:line="240"/>
               <w:ind w:firstLine="0" w:left="100" w:right="100"/>
             </w:pPr>
             <w:r xmlns:w="http://schemas.openxmlformats.org/wordprocessingml/2006/main" xmlns:wp="http://schemas.openxmlformats.org/drawingml/2006/wordprocessingDrawing" xmlns:r="http://schemas.openxmlformats.org/officeDocument/2006/relationships" xmlns:w14="http://schemas.microsoft.com/office/word/2010/wordml">
@@ -2586,7 +2586,7 @@
           <w:p>
             <w:pPr>
               <w:jc w:val="right"/>
-              <w:spacing w:after="40" w:before="100" w:line="240"/>
+              <w:spacing w:after="20" w:before="100" w:line="240"/>
               <w:ind w:firstLine="0" w:left="100" w:right="100"/>
             </w:pPr>
             <w:r xmlns:w="http://schemas.openxmlformats.org/wordprocessingml/2006/main" xmlns:wp="http://schemas.openxmlformats.org/drawingml/2006/wordprocessingDrawing" xmlns:r="http://schemas.openxmlformats.org/officeDocument/2006/relationships" xmlns:w14="http://schemas.microsoft.com/office/word/2010/wordml">
@@ -2617,7 +2617,7 @@
           <w:p>
             <w:pPr>
               <w:jc w:val="right"/>
-              <w:spacing w:after="40" w:before="100" w:line="240"/>
+              <w:spacing w:after="20" w:before="100" w:line="240"/>
               <w:ind w:firstLine="0" w:left="100" w:right="100"/>
             </w:pPr>
             <w:r xmlns:w="http://schemas.openxmlformats.org/wordprocessingml/2006/main" xmlns:wp="http://schemas.openxmlformats.org/drawingml/2006/wordprocessingDrawing" xmlns:r="http://schemas.openxmlformats.org/officeDocument/2006/relationships" xmlns:w14="http://schemas.microsoft.com/office/word/2010/wordml">
@@ -2700,7 +2700,7 @@
         </w:rPr>
         <w:t xml:space="preserve">Table </w:t>
       </w:r>
-      <w:bookmarkStart w:id="7590fd4f-88cd-4bb0-8b10-7b60fe296323" w:name="unnamed-chunk-1"/>
+      <w:bookmarkStart w:id="d883dad0-9418-44c8-aad1-3f076bb8a38e" w:name="unnamed-chunk-1"/>
       <w:r xmlns:w="http://schemas.openxmlformats.org/wordprocessingml/2006/main" xmlns:wp="http://schemas.openxmlformats.org/drawingml/2006/wordprocessingDrawing" xmlns:r="http://schemas.openxmlformats.org/officeDocument/2006/relationships" xmlns:w14="http://schemas.microsoft.com/office/word/2010/wordml">
         <w:rPr>
           <w:rFonts/>
@@ -2722,7 +2722,7 @@
         </w:rPr>
         <w:fldChar w:fldCharType="end" w:dirty="true"/>
       </w:r>
-      <w:bookmarkEnd w:id="7590fd4f-88cd-4bb0-8b10-7b60fe296323"/>
+      <w:bookmarkEnd w:id="d883dad0-9418-44c8-aad1-3f076bb8a38e"/>
       <w:r>
         <w:t xml:space="preserve">: </w:t>
       </w:r>
@@ -2739,7 +2739,7 @@
       <w:tr>
         <w:trPr>
           <w:cantSplit/>
-          <w:trHeight w:val="497" w:hRule="auto"/>
+          <w:trHeight w:val="471" w:hRule="auto"/>
           <w:tblHeader/>
         </w:trPr>
         <w:tc>
@@ -2760,7 +2760,7 @@
           <w:p>
             <w:pPr>
               <w:jc w:val="right"/>
-              <w:spacing w:after="40" w:before="100" w:line="240"/>
+              <w:spacing w:after="20" w:before="100" w:line="240"/>
               <w:ind w:firstLine="0" w:left="100" w:right="100"/>
             </w:pPr>
             <w:r xmlns:w="http://schemas.openxmlformats.org/wordprocessingml/2006/main" xmlns:wp="http://schemas.openxmlformats.org/drawingml/2006/wordprocessingDrawing" xmlns:r="http://schemas.openxmlformats.org/officeDocument/2006/relationships" xmlns:w14="http://schemas.microsoft.com/office/word/2010/wordml">
@@ -2792,7 +2792,7 @@
           <w:p>
             <w:pPr>
               <w:jc w:val="left"/>
-              <w:spacing w:after="40" w:before="100" w:line="240"/>
+              <w:spacing w:after="20" w:before="100" w:line="240"/>
               <w:ind w:firstLine="0" w:left="100" w:right="100"/>
             </w:pPr>
             <w:r xmlns:w="http://schemas.openxmlformats.org/wordprocessingml/2006/main" xmlns:wp="http://schemas.openxmlformats.org/drawingml/2006/wordprocessingDrawing" xmlns:r="http://schemas.openxmlformats.org/officeDocument/2006/relationships" xmlns:w14="http://schemas.microsoft.com/office/word/2010/wordml">
@@ -2824,7 +2824,7 @@
           <w:p>
             <w:pPr>
               <w:jc w:val="right"/>
-              <w:spacing w:after="40" w:before="100" w:line="240"/>
+              <w:spacing w:after="20" w:before="100" w:line="240"/>
               <w:ind w:firstLine="0" w:left="100" w:right="100"/>
             </w:pPr>
             <w:r xmlns:w="http://schemas.openxmlformats.org/wordprocessingml/2006/main" xmlns:wp="http://schemas.openxmlformats.org/drawingml/2006/wordprocessingDrawing" xmlns:r="http://schemas.openxmlformats.org/officeDocument/2006/relationships" xmlns:w14="http://schemas.microsoft.com/office/word/2010/wordml">
@@ -2856,7 +2856,7 @@
           <w:p>
             <w:pPr>
               <w:jc w:val="right"/>
-              <w:spacing w:after="40" w:before="100" w:line="240"/>
+              <w:spacing w:after="20" w:before="100" w:line="240"/>
               <w:ind w:firstLine="0" w:left="100" w:right="100"/>
             </w:pPr>
             <w:r xmlns:w="http://schemas.openxmlformats.org/wordprocessingml/2006/main" xmlns:wp="http://schemas.openxmlformats.org/drawingml/2006/wordprocessingDrawing" xmlns:r="http://schemas.openxmlformats.org/officeDocument/2006/relationships" xmlns:w14="http://schemas.microsoft.com/office/word/2010/wordml">
@@ -2888,7 +2888,7 @@
           <w:p>
             <w:pPr>
               <w:jc w:val="right"/>
-              <w:spacing w:after="40" w:before="100" w:line="240"/>
+              <w:spacing w:after="20" w:before="100" w:line="240"/>
               <w:ind w:firstLine="0" w:left="100" w:right="100"/>
             </w:pPr>
             <w:r xmlns:w="http://schemas.openxmlformats.org/wordprocessingml/2006/main" xmlns:wp="http://schemas.openxmlformats.org/drawingml/2006/wordprocessingDrawing" xmlns:r="http://schemas.openxmlformats.org/officeDocument/2006/relationships" xmlns:w14="http://schemas.microsoft.com/office/word/2010/wordml">
@@ -2906,7 +2906,7 @@
       <w:tr>
         <w:trPr>
           <w:cantSplit/>
-          <w:trHeight w:val="484" w:hRule="auto"/>
+          <w:trHeight w:val="457" w:hRule="auto"/>
         </w:trPr>
         <w:tc>
           <w:tcPr>
@@ -2923,7 +2923,7 @@
           <w:p>
             <w:pPr>
               <w:jc w:val="right"/>
-              <w:spacing w:after="40" w:before="100" w:line="240"/>
+              <w:spacing w:after="20" w:before="100" w:line="240"/>
               <w:ind w:firstLine="0" w:left="100" w:right="100"/>
             </w:pPr>
             <w:r xmlns:w="http://schemas.openxmlformats.org/wordprocessingml/2006/main" xmlns:wp="http://schemas.openxmlformats.org/drawingml/2006/wordprocessingDrawing" xmlns:r="http://schemas.openxmlformats.org/officeDocument/2006/relationships" xmlns:w14="http://schemas.microsoft.com/office/word/2010/wordml">
@@ -2952,7 +2952,7 @@
           <w:p>
             <w:pPr>
               <w:jc w:val="left"/>
-              <w:spacing w:after="40" w:before="100" w:line="240"/>
+              <w:spacing w:after="20" w:before="100" w:line="240"/>
               <w:ind w:firstLine="0" w:left="100" w:right="100"/>
             </w:pPr>
             <w:r xmlns:w="http://schemas.openxmlformats.org/wordprocessingml/2006/main" xmlns:wp="http://schemas.openxmlformats.org/drawingml/2006/wordprocessingDrawing" xmlns:r="http://schemas.openxmlformats.org/officeDocument/2006/relationships" xmlns:w14="http://schemas.microsoft.com/office/word/2010/wordml">
@@ -2981,7 +2981,7 @@
           <w:p>
             <w:pPr>
               <w:jc w:val="right"/>
-              <w:spacing w:after="40" w:before="100" w:line="240"/>
+              <w:spacing w:after="20" w:before="100" w:line="240"/>
               <w:ind w:firstLine="0" w:left="100" w:right="100"/>
             </w:pPr>
             <w:r xmlns:w="http://schemas.openxmlformats.org/wordprocessingml/2006/main" xmlns:wp="http://schemas.openxmlformats.org/drawingml/2006/wordprocessingDrawing" xmlns:r="http://schemas.openxmlformats.org/officeDocument/2006/relationships" xmlns:w14="http://schemas.microsoft.com/office/word/2010/wordml">
@@ -3010,7 +3010,7 @@
           <w:p>
             <w:pPr>
               <w:jc w:val="right"/>
-              <w:spacing w:after="40" w:before="100" w:line="240"/>
+              <w:spacing w:after="20" w:before="100" w:line="240"/>
               <w:ind w:firstLine="0" w:left="100" w:right="100"/>
             </w:pPr>
             <w:r xmlns:w="http://schemas.openxmlformats.org/wordprocessingml/2006/main" xmlns:wp="http://schemas.openxmlformats.org/drawingml/2006/wordprocessingDrawing" xmlns:r="http://schemas.openxmlformats.org/officeDocument/2006/relationships" xmlns:w14="http://schemas.microsoft.com/office/word/2010/wordml">
@@ -3039,7 +3039,7 @@
           <w:p>
             <w:pPr>
               <w:jc w:val="right"/>
-              <w:spacing w:after="40" w:before="100" w:line="240"/>
+              <w:spacing w:after="20" w:before="100" w:line="240"/>
               <w:ind w:firstLine="0" w:left="100" w:right="100"/>
             </w:pPr>
             <w:r xmlns:w="http://schemas.openxmlformats.org/wordprocessingml/2006/main" xmlns:wp="http://schemas.openxmlformats.org/drawingml/2006/wordprocessingDrawing" xmlns:r="http://schemas.openxmlformats.org/officeDocument/2006/relationships" xmlns:w14="http://schemas.microsoft.com/office/word/2010/wordml">
@@ -3057,7 +3057,7 @@
       <w:tr>
         <w:trPr>
           <w:cantSplit/>
-          <w:trHeight w:val="484" w:hRule="auto"/>
+          <w:trHeight w:val="457" w:hRule="auto"/>
         </w:trPr>
         <w:tc>
           <w:tcPr>
@@ -3074,7 +3074,7 @@
           <w:p>
             <w:pPr>
               <w:jc w:val="right"/>
-              <w:spacing w:after="40" w:before="100" w:line="240"/>
+              <w:spacing w:after="20" w:before="100" w:line="240"/>
               <w:ind w:firstLine="0" w:left="100" w:right="100"/>
             </w:pPr>
             <w:r xmlns:w="http://schemas.openxmlformats.org/wordprocessingml/2006/main" xmlns:wp="http://schemas.openxmlformats.org/drawingml/2006/wordprocessingDrawing" xmlns:r="http://schemas.openxmlformats.org/officeDocument/2006/relationships" xmlns:w14="http://schemas.microsoft.com/office/word/2010/wordml">
@@ -3103,7 +3103,7 @@
           <w:p>
             <w:pPr>
               <w:jc w:val="left"/>
-              <w:spacing w:after="40" w:before="100" w:line="240"/>
+              <w:spacing w:after="20" w:before="100" w:line="240"/>
               <w:ind w:firstLine="0" w:left="100" w:right="100"/>
             </w:pPr>
             <w:r xmlns:w="http://schemas.openxmlformats.org/wordprocessingml/2006/main" xmlns:wp="http://schemas.openxmlformats.org/drawingml/2006/wordprocessingDrawing" xmlns:r="http://schemas.openxmlformats.org/officeDocument/2006/relationships" xmlns:w14="http://schemas.microsoft.com/office/word/2010/wordml">
@@ -3132,7 +3132,7 @@
           <w:p>
             <w:pPr>
               <w:jc w:val="right"/>
-              <w:spacing w:after="40" w:before="100" w:line="240"/>
+              <w:spacing w:after="20" w:before="100" w:line="240"/>
               <w:ind w:firstLine="0" w:left="100" w:right="100"/>
             </w:pPr>
             <w:r xmlns:w="http://schemas.openxmlformats.org/wordprocessingml/2006/main" xmlns:wp="http://schemas.openxmlformats.org/drawingml/2006/wordprocessingDrawing" xmlns:r="http://schemas.openxmlformats.org/officeDocument/2006/relationships" xmlns:w14="http://schemas.microsoft.com/office/word/2010/wordml">
@@ -3161,7 +3161,7 @@
           <w:p>
             <w:pPr>
               <w:jc w:val="right"/>
-              <w:spacing w:after="40" w:before="100" w:line="240"/>
+              <w:spacing w:after="20" w:before="100" w:line="240"/>
               <w:ind w:firstLine="0" w:left="100" w:right="100"/>
             </w:pPr>
             <w:r xmlns:w="http://schemas.openxmlformats.org/wordprocessingml/2006/main" xmlns:wp="http://schemas.openxmlformats.org/drawingml/2006/wordprocessingDrawing" xmlns:r="http://schemas.openxmlformats.org/officeDocument/2006/relationships" xmlns:w14="http://schemas.microsoft.com/office/word/2010/wordml">
@@ -3190,7 +3190,7 @@
           <w:p>
             <w:pPr>
               <w:jc w:val="right"/>
-              <w:spacing w:after="40" w:before="100" w:line="240"/>
+              <w:spacing w:after="20" w:before="100" w:line="240"/>
               <w:ind w:firstLine="0" w:left="100" w:right="100"/>
             </w:pPr>
             <w:r xmlns:w="http://schemas.openxmlformats.org/wordprocessingml/2006/main" xmlns:wp="http://schemas.openxmlformats.org/drawingml/2006/wordprocessingDrawing" xmlns:r="http://schemas.openxmlformats.org/officeDocument/2006/relationships" xmlns:w14="http://schemas.microsoft.com/office/word/2010/wordml">
@@ -3208,7 +3208,7 @@
       <w:tr>
         <w:trPr>
           <w:cantSplit/>
-          <w:trHeight w:val="497" w:hRule="auto"/>
+          <w:trHeight w:val="471" w:hRule="auto"/>
         </w:trPr>
         <w:tc>
           <w:tcPr>
@@ -3225,7 +3225,7 @@
           <w:p>
             <w:pPr>
               <w:jc w:val="right"/>
-              <w:spacing w:after="40" w:before="100" w:line="240"/>
+              <w:spacing w:after="20" w:before="100" w:line="240"/>
               <w:ind w:firstLine="0" w:left="100" w:right="100"/>
             </w:pPr>
             <w:r xmlns:w="http://schemas.openxmlformats.org/wordprocessingml/2006/main" xmlns:wp="http://schemas.openxmlformats.org/drawingml/2006/wordprocessingDrawing" xmlns:r="http://schemas.openxmlformats.org/officeDocument/2006/relationships" xmlns:w14="http://schemas.microsoft.com/office/word/2010/wordml">
@@ -3254,7 +3254,7 @@
           <w:p>
             <w:pPr>
               <w:jc w:val="left"/>
-              <w:spacing w:after="40" w:before="100" w:line="240"/>
+              <w:spacing w:after="20" w:before="100" w:line="240"/>
               <w:ind w:firstLine="0" w:left="100" w:right="100"/>
             </w:pPr>
             <w:r xmlns:w="http://schemas.openxmlformats.org/wordprocessingml/2006/main" xmlns:wp="http://schemas.openxmlformats.org/drawingml/2006/wordprocessingDrawing" xmlns:r="http://schemas.openxmlformats.org/officeDocument/2006/relationships" xmlns:w14="http://schemas.microsoft.com/office/word/2010/wordml">
@@ -3283,7 +3283,7 @@
           <w:p>
             <w:pPr>
               <w:jc w:val="right"/>
-              <w:spacing w:after="40" w:before="100" w:line="240"/>
+              <w:spacing w:after="20" w:before="100" w:line="240"/>
               <w:ind w:firstLine="0" w:left="100" w:right="100"/>
             </w:pPr>
             <w:r xmlns:w="http://schemas.openxmlformats.org/wordprocessingml/2006/main" xmlns:wp="http://schemas.openxmlformats.org/drawingml/2006/wordprocessingDrawing" xmlns:r="http://schemas.openxmlformats.org/officeDocument/2006/relationships" xmlns:w14="http://schemas.microsoft.com/office/word/2010/wordml">
@@ -3312,7 +3312,7 @@
           <w:p>
             <w:pPr>
               <w:jc w:val="right"/>
-              <w:spacing w:after="40" w:before="100" w:line="240"/>
+              <w:spacing w:after="20" w:before="100" w:line="240"/>
               <w:ind w:firstLine="0" w:left="100" w:right="100"/>
             </w:pPr>
             <w:r xmlns:w="http://schemas.openxmlformats.org/wordprocessingml/2006/main" xmlns:wp="http://schemas.openxmlformats.org/drawingml/2006/wordprocessingDrawing" xmlns:r="http://schemas.openxmlformats.org/officeDocument/2006/relationships" xmlns:w14="http://schemas.microsoft.com/office/word/2010/wordml">
@@ -3341,7 +3341,7 @@
           <w:p>
             <w:pPr>
               <w:jc w:val="right"/>
-              <w:spacing w:after="40" w:before="100" w:line="240"/>
+              <w:spacing w:after="20" w:before="100" w:line="240"/>
               <w:ind w:firstLine="0" w:left="100" w:right="100"/>
             </w:pPr>
             <w:r xmlns:w="http://schemas.openxmlformats.org/wordprocessingml/2006/main" xmlns:wp="http://schemas.openxmlformats.org/drawingml/2006/wordprocessingDrawing" xmlns:r="http://schemas.openxmlformats.org/officeDocument/2006/relationships" xmlns:w14="http://schemas.microsoft.com/office/word/2010/wordml">
@@ -3359,7 +3359,7 @@
       <w:tr>
         <w:trPr>
           <w:cantSplit/>
-          <w:trHeight w:val="484" w:hRule="auto"/>
+          <w:trHeight w:val="457" w:hRule="auto"/>
         </w:trPr>
         <w:tc>
           <w:tcPr>
@@ -3376,7 +3376,7 @@
           <w:p>
             <w:pPr>
               <w:jc w:val="right"/>
-              <w:spacing w:after="40" w:before="100" w:line="240"/>
+              <w:spacing w:after="20" w:before="100" w:line="240"/>
               <w:ind w:firstLine="0" w:left="100" w:right="100"/>
             </w:pPr>
             <w:r xmlns:w="http://schemas.openxmlformats.org/wordprocessingml/2006/main" xmlns:wp="http://schemas.openxmlformats.org/drawingml/2006/wordprocessingDrawing" xmlns:r="http://schemas.openxmlformats.org/officeDocument/2006/relationships" xmlns:w14="http://schemas.microsoft.com/office/word/2010/wordml">
@@ -3405,7 +3405,7 @@
           <w:p>
             <w:pPr>
               <w:jc w:val="left"/>
-              <w:spacing w:after="40" w:before="100" w:line="240"/>
+              <w:spacing w:after="20" w:before="100" w:line="240"/>
               <w:ind w:firstLine="0" w:left="100" w:right="100"/>
             </w:pPr>
             <w:r xmlns:w="http://schemas.openxmlformats.org/wordprocessingml/2006/main" xmlns:wp="http://schemas.openxmlformats.org/drawingml/2006/wordprocessingDrawing" xmlns:r="http://schemas.openxmlformats.org/officeDocument/2006/relationships" xmlns:w14="http://schemas.microsoft.com/office/word/2010/wordml">
@@ -3434,7 +3434,7 @@
           <w:p>
             <w:pPr>
               <w:jc w:val="right"/>
-              <w:spacing w:after="40" w:before="100" w:line="240"/>
+              <w:spacing w:after="20" w:before="100" w:line="240"/>
               <w:ind w:firstLine="0" w:left="100" w:right="100"/>
             </w:pPr>
             <w:r xmlns:w="http://schemas.openxmlformats.org/wordprocessingml/2006/main" xmlns:wp="http://schemas.openxmlformats.org/drawingml/2006/wordprocessingDrawing" xmlns:r="http://schemas.openxmlformats.org/officeDocument/2006/relationships" xmlns:w14="http://schemas.microsoft.com/office/word/2010/wordml">
@@ -3463,7 +3463,7 @@
           <w:p>
             <w:pPr>
               <w:jc w:val="right"/>
-              <w:spacing w:after="40" w:before="100" w:line="240"/>
+              <w:spacing w:after="20" w:before="100" w:line="240"/>
               <w:ind w:firstLine="0" w:left="100" w:right="100"/>
             </w:pPr>
             <w:r xmlns:w="http://schemas.openxmlformats.org/wordprocessingml/2006/main" xmlns:wp="http://schemas.openxmlformats.org/drawingml/2006/wordprocessingDrawing" xmlns:r="http://schemas.openxmlformats.org/officeDocument/2006/relationships" xmlns:w14="http://schemas.microsoft.com/office/word/2010/wordml">
@@ -3492,7 +3492,7 @@
           <w:p>
             <w:pPr>
               <w:jc w:val="right"/>
-              <w:spacing w:after="40" w:before="100" w:line="240"/>
+              <w:spacing w:after="20" w:before="100" w:line="240"/>
               <w:ind w:firstLine="0" w:left="100" w:right="100"/>
             </w:pPr>
             <w:r xmlns:w="http://schemas.openxmlformats.org/wordprocessingml/2006/main" xmlns:wp="http://schemas.openxmlformats.org/drawingml/2006/wordprocessingDrawing" xmlns:r="http://schemas.openxmlformats.org/officeDocument/2006/relationships" xmlns:w14="http://schemas.microsoft.com/office/word/2010/wordml">
@@ -3510,7 +3510,7 @@
       <w:tr>
         <w:trPr>
           <w:cantSplit/>
-          <w:trHeight w:val="500" w:hRule="auto"/>
+          <w:trHeight w:val="473" w:hRule="auto"/>
         </w:trPr>
         <w:tc>
           <w:tcPr>
@@ -3527,7 +3527,7 @@
           <w:p>
             <w:pPr>
               <w:jc w:val="right"/>
-              <w:spacing w:after="40" w:before="100" w:line="240"/>
+              <w:spacing w:after="20" w:before="100" w:line="240"/>
               <w:ind w:firstLine="0" w:left="100" w:right="100"/>
             </w:pPr>
             <w:r xmlns:w="http://schemas.openxmlformats.org/wordprocessingml/2006/main" xmlns:wp="http://schemas.openxmlformats.org/drawingml/2006/wordprocessingDrawing" xmlns:r="http://schemas.openxmlformats.org/officeDocument/2006/relationships" xmlns:w14="http://schemas.microsoft.com/office/word/2010/wordml">
@@ -3556,7 +3556,7 @@
           <w:p>
             <w:pPr>
               <w:jc w:val="left"/>
-              <w:spacing w:after="40" w:before="100" w:line="240"/>
+              <w:spacing w:after="20" w:before="100" w:line="240"/>
               <w:ind w:firstLine="0" w:left="100" w:right="100"/>
             </w:pPr>
             <w:r xmlns:w="http://schemas.openxmlformats.org/wordprocessingml/2006/main" xmlns:wp="http://schemas.openxmlformats.org/drawingml/2006/wordprocessingDrawing" xmlns:r="http://schemas.openxmlformats.org/officeDocument/2006/relationships" xmlns:w14="http://schemas.microsoft.com/office/word/2010/wordml">
@@ -3585,7 +3585,7 @@
           <w:p>
             <w:pPr>
               <w:jc w:val="right"/>
-              <w:spacing w:after="40" w:before="100" w:line="240"/>
+              <w:spacing w:after="20" w:before="100" w:line="240"/>
               <w:ind w:firstLine="0" w:left="100" w:right="100"/>
             </w:pPr>
             <w:r xmlns:w="http://schemas.openxmlformats.org/wordprocessingml/2006/main" xmlns:wp="http://schemas.openxmlformats.org/drawingml/2006/wordprocessingDrawing" xmlns:r="http://schemas.openxmlformats.org/officeDocument/2006/relationships" xmlns:w14="http://schemas.microsoft.com/office/word/2010/wordml">
@@ -3614,7 +3614,7 @@
           <w:p>
             <w:pPr>
               <w:jc w:val="right"/>
-              <w:spacing w:after="40" w:before="100" w:line="240"/>
+              <w:spacing w:after="20" w:before="100" w:line="240"/>
               <w:ind w:firstLine="0" w:left="100" w:right="100"/>
             </w:pPr>
             <w:r xmlns:w="http://schemas.openxmlformats.org/wordprocessingml/2006/main" xmlns:wp="http://schemas.openxmlformats.org/drawingml/2006/wordprocessingDrawing" xmlns:r="http://schemas.openxmlformats.org/officeDocument/2006/relationships" xmlns:w14="http://schemas.microsoft.com/office/word/2010/wordml">
@@ -3643,7 +3643,7 @@
           <w:p>
             <w:pPr>
               <w:jc w:val="right"/>
-              <w:spacing w:after="40" w:before="100" w:line="240"/>
+              <w:spacing w:after="20" w:before="100" w:line="240"/>
               <w:ind w:firstLine="0" w:left="100" w:right="100"/>
             </w:pPr>
             <w:r xmlns:w="http://schemas.openxmlformats.org/wordprocessingml/2006/main" xmlns:wp="http://schemas.openxmlformats.org/drawingml/2006/wordprocessingDrawing" xmlns:r="http://schemas.openxmlformats.org/officeDocument/2006/relationships" xmlns:w14="http://schemas.microsoft.com/office/word/2010/wordml">
@@ -3661,7 +3661,7 @@
       <w:tr>
         <w:trPr>
           <w:cantSplit/>
-          <w:trHeight w:val="484" w:hRule="auto"/>
+          <w:trHeight w:val="457" w:hRule="auto"/>
         </w:trPr>
         <w:tc>
           <w:tcPr>
@@ -3678,7 +3678,7 @@
           <w:p>
             <w:pPr>
               <w:jc w:val="right"/>
-              <w:spacing w:after="40" w:before="100" w:line="240"/>
+              <w:spacing w:after="20" w:before="100" w:line="240"/>
               <w:ind w:firstLine="0" w:left="100" w:right="100"/>
             </w:pPr>
             <w:r xmlns:w="http://schemas.openxmlformats.org/wordprocessingml/2006/main" xmlns:wp="http://schemas.openxmlformats.org/drawingml/2006/wordprocessingDrawing" xmlns:r="http://schemas.openxmlformats.org/officeDocument/2006/relationships" xmlns:w14="http://schemas.microsoft.com/office/word/2010/wordml">
@@ -3707,7 +3707,7 @@
           <w:p>
             <w:pPr>
               <w:jc w:val="left"/>
-              <w:spacing w:after="40" w:before="100" w:line="240"/>
+              <w:spacing w:after="20" w:before="100" w:line="240"/>
               <w:ind w:firstLine="0" w:left="100" w:right="100"/>
             </w:pPr>
             <w:r xmlns:w="http://schemas.openxmlformats.org/wordprocessingml/2006/main" xmlns:wp="http://schemas.openxmlformats.org/drawingml/2006/wordprocessingDrawing" xmlns:r="http://schemas.openxmlformats.org/officeDocument/2006/relationships" xmlns:w14="http://schemas.microsoft.com/office/word/2010/wordml">
@@ -3736,7 +3736,7 @@
           <w:p>
             <w:pPr>
               <w:jc w:val="right"/>
-              <w:spacing w:after="40" w:before="100" w:line="240"/>
+              <w:spacing w:after="20" w:before="100" w:line="240"/>
               <w:ind w:firstLine="0" w:left="100" w:right="100"/>
             </w:pPr>
             <w:r xmlns:w="http://schemas.openxmlformats.org/wordprocessingml/2006/main" xmlns:wp="http://schemas.openxmlformats.org/drawingml/2006/wordprocessingDrawing" xmlns:r="http://schemas.openxmlformats.org/officeDocument/2006/relationships" xmlns:w14="http://schemas.microsoft.com/office/word/2010/wordml">
@@ -3765,7 +3765,7 @@
           <w:p>
             <w:pPr>
               <w:jc w:val="right"/>
-              <w:spacing w:after="40" w:before="100" w:line="240"/>
+              <w:spacing w:after="20" w:before="100" w:line="240"/>
               <w:ind w:firstLine="0" w:left="100" w:right="100"/>
             </w:pPr>
             <w:r xmlns:w="http://schemas.openxmlformats.org/wordprocessingml/2006/main" xmlns:wp="http://schemas.openxmlformats.org/drawingml/2006/wordprocessingDrawing" xmlns:r="http://schemas.openxmlformats.org/officeDocument/2006/relationships" xmlns:w14="http://schemas.microsoft.com/office/word/2010/wordml">
@@ -3794,7 +3794,7 @@
           <w:p>
             <w:pPr>
               <w:jc w:val="right"/>
-              <w:spacing w:after="40" w:before="100" w:line="240"/>
+              <w:spacing w:after="20" w:before="100" w:line="240"/>
               <w:ind w:firstLine="0" w:left="100" w:right="100"/>
             </w:pPr>
             <w:r xmlns:w="http://schemas.openxmlformats.org/wordprocessingml/2006/main" xmlns:wp="http://schemas.openxmlformats.org/drawingml/2006/wordprocessingDrawing" xmlns:r="http://schemas.openxmlformats.org/officeDocument/2006/relationships" xmlns:w14="http://schemas.microsoft.com/office/word/2010/wordml">
@@ -3812,7 +3812,7 @@
       <w:tr>
         <w:trPr>
           <w:cantSplit/>
-          <w:trHeight w:val="484" w:hRule="auto"/>
+          <w:trHeight w:val="457" w:hRule="auto"/>
         </w:trPr>
         <w:tc>
           <w:tcPr>
@@ -3829,7 +3829,7 @@
           <w:p>
             <w:pPr>
               <w:jc w:val="right"/>
-              <w:spacing w:after="40" w:before="100" w:line="240"/>
+              <w:spacing w:after="20" w:before="100" w:line="240"/>
               <w:ind w:firstLine="0" w:left="100" w:right="100"/>
             </w:pPr>
             <w:r xmlns:w="http://schemas.openxmlformats.org/wordprocessingml/2006/main" xmlns:wp="http://schemas.openxmlformats.org/drawingml/2006/wordprocessingDrawing" xmlns:r="http://schemas.openxmlformats.org/officeDocument/2006/relationships" xmlns:w14="http://schemas.microsoft.com/office/word/2010/wordml">
@@ -3858,7 +3858,7 @@
           <w:p>
             <w:pPr>
               <w:jc w:val="left"/>
-              <w:spacing w:after="40" w:before="100" w:line="240"/>
+              <w:spacing w:after="20" w:before="100" w:line="240"/>
               <w:ind w:firstLine="0" w:left="100" w:right="100"/>
             </w:pPr>
             <w:r xmlns:w="http://schemas.openxmlformats.org/wordprocessingml/2006/main" xmlns:wp="http://schemas.openxmlformats.org/drawingml/2006/wordprocessingDrawing" xmlns:r="http://schemas.openxmlformats.org/officeDocument/2006/relationships" xmlns:w14="http://schemas.microsoft.com/office/word/2010/wordml">
@@ -3887,7 +3887,7 @@
           <w:p>
             <w:pPr>
               <w:jc w:val="right"/>
-              <w:spacing w:after="40" w:before="100" w:line="240"/>
+              <w:spacing w:after="20" w:before="100" w:line="240"/>
               <w:ind w:firstLine="0" w:left="100" w:right="100"/>
             </w:pPr>
             <w:r xmlns:w="http://schemas.openxmlformats.org/wordprocessingml/2006/main" xmlns:wp="http://schemas.openxmlformats.org/drawingml/2006/wordprocessingDrawing" xmlns:r="http://schemas.openxmlformats.org/officeDocument/2006/relationships" xmlns:w14="http://schemas.microsoft.com/office/word/2010/wordml">
@@ -3916,7 +3916,7 @@
           <w:p>
             <w:pPr>
               <w:jc w:val="right"/>
-              <w:spacing w:after="40" w:before="100" w:line="240"/>
+              <w:spacing w:after="20" w:before="100" w:line="240"/>
               <w:ind w:firstLine="0" w:left="100" w:right="100"/>
             </w:pPr>
             <w:r xmlns:w="http://schemas.openxmlformats.org/wordprocessingml/2006/main" xmlns:wp="http://schemas.openxmlformats.org/drawingml/2006/wordprocessingDrawing" xmlns:r="http://schemas.openxmlformats.org/officeDocument/2006/relationships" xmlns:w14="http://schemas.microsoft.com/office/word/2010/wordml">
@@ -3945,7 +3945,7 @@
           <w:p>
             <w:pPr>
               <w:jc w:val="right"/>
-              <w:spacing w:after="40" w:before="100" w:line="240"/>
+              <w:spacing w:after="20" w:before="100" w:line="240"/>
               <w:ind w:firstLine="0" w:left="100" w:right="100"/>
             </w:pPr>
             <w:r xmlns:w="http://schemas.openxmlformats.org/wordprocessingml/2006/main" xmlns:wp="http://schemas.openxmlformats.org/drawingml/2006/wordprocessingDrawing" xmlns:r="http://schemas.openxmlformats.org/officeDocument/2006/relationships" xmlns:w14="http://schemas.microsoft.com/office/word/2010/wordml">
@@ -3963,7 +3963,7 @@
       <w:tr>
         <w:trPr>
           <w:cantSplit/>
-          <w:trHeight w:val="484" w:hRule="auto"/>
+          <w:trHeight w:val="457" w:hRule="auto"/>
         </w:trPr>
         <w:tc>
           <w:tcPr>
@@ -3980,7 +3980,7 @@
           <w:p>
             <w:pPr>
               <w:jc w:val="right"/>
-              <w:spacing w:after="40" w:before="100" w:line="240"/>
+              <w:spacing w:after="20" w:before="100" w:line="240"/>
               <w:ind w:firstLine="0" w:left="100" w:right="100"/>
             </w:pPr>
             <w:r xmlns:w="http://schemas.openxmlformats.org/wordprocessingml/2006/main" xmlns:wp="http://schemas.openxmlformats.org/drawingml/2006/wordprocessingDrawing" xmlns:r="http://schemas.openxmlformats.org/officeDocument/2006/relationships" xmlns:w14="http://schemas.microsoft.com/office/word/2010/wordml">
@@ -4009,7 +4009,7 @@
           <w:p>
             <w:pPr>
               <w:jc w:val="left"/>
-              <w:spacing w:after="40" w:before="100" w:line="240"/>
+              <w:spacing w:after="20" w:before="100" w:line="240"/>
               <w:ind w:firstLine="0" w:left="100" w:right="100"/>
             </w:pPr>
             <w:r xmlns:w="http://schemas.openxmlformats.org/wordprocessingml/2006/main" xmlns:wp="http://schemas.openxmlformats.org/drawingml/2006/wordprocessingDrawing" xmlns:r="http://schemas.openxmlformats.org/officeDocument/2006/relationships" xmlns:w14="http://schemas.microsoft.com/office/word/2010/wordml">
@@ -4038,7 +4038,7 @@
           <w:p>
             <w:pPr>
               <w:jc w:val="right"/>
-              <w:spacing w:after="40" w:before="100" w:line="240"/>
+              <w:spacing w:after="20" w:before="100" w:line="240"/>
               <w:ind w:firstLine="0" w:left="100" w:right="100"/>
             </w:pPr>
             <w:r xmlns:w="http://schemas.openxmlformats.org/wordprocessingml/2006/main" xmlns:wp="http://schemas.openxmlformats.org/drawingml/2006/wordprocessingDrawing" xmlns:r="http://schemas.openxmlformats.org/officeDocument/2006/relationships" xmlns:w14="http://schemas.microsoft.com/office/word/2010/wordml">
@@ -4067,7 +4067,7 @@
           <w:p>
             <w:pPr>
               <w:jc w:val="right"/>
-              <w:spacing w:after="40" w:before="100" w:line="240"/>
+              <w:spacing w:after="20" w:before="100" w:line="240"/>
               <w:ind w:firstLine="0" w:left="100" w:right="100"/>
             </w:pPr>
             <w:r xmlns:w="http://schemas.openxmlformats.org/wordprocessingml/2006/main" xmlns:wp="http://schemas.openxmlformats.org/drawingml/2006/wordprocessingDrawing" xmlns:r="http://schemas.openxmlformats.org/officeDocument/2006/relationships" xmlns:w14="http://schemas.microsoft.com/office/word/2010/wordml">
@@ -4096,7 +4096,7 @@
           <w:p>
             <w:pPr>
               <w:jc w:val="right"/>
-              <w:spacing w:after="40" w:before="100" w:line="240"/>
+              <w:spacing w:after="20" w:before="100" w:line="240"/>
               <w:ind w:firstLine="0" w:left="100" w:right="100"/>
             </w:pPr>
             <w:r xmlns:w="http://schemas.openxmlformats.org/wordprocessingml/2006/main" xmlns:wp="http://schemas.openxmlformats.org/drawingml/2006/wordprocessingDrawing" xmlns:r="http://schemas.openxmlformats.org/officeDocument/2006/relationships" xmlns:w14="http://schemas.microsoft.com/office/word/2010/wordml">
@@ -4114,7 +4114,7 @@
       <w:tr>
         <w:trPr>
           <w:cantSplit/>
-          <w:trHeight w:val="484" w:hRule="auto"/>
+          <w:trHeight w:val="457" w:hRule="auto"/>
         </w:trPr>
         <w:tc>
           <w:tcPr>
@@ -4131,7 +4131,7 @@
           <w:p>
             <w:pPr>
               <w:jc w:val="right"/>
-              <w:spacing w:after="40" w:before="100" w:line="240"/>
+              <w:spacing w:after="20" w:before="100" w:line="240"/>
               <w:ind w:firstLine="0" w:left="100" w:right="100"/>
             </w:pPr>
             <w:r xmlns:w="http://schemas.openxmlformats.org/wordprocessingml/2006/main" xmlns:wp="http://schemas.openxmlformats.org/drawingml/2006/wordprocessingDrawing" xmlns:r="http://schemas.openxmlformats.org/officeDocument/2006/relationships" xmlns:w14="http://schemas.microsoft.com/office/word/2010/wordml">
@@ -4160,7 +4160,7 @@
           <w:p>
             <w:pPr>
               <w:jc w:val="left"/>
-              <w:spacing w:after="40" w:before="100" w:line="240"/>
+              <w:spacing w:after="20" w:before="100" w:line="240"/>
               <w:ind w:firstLine="0" w:left="100" w:right="100"/>
             </w:pPr>
             <w:r xmlns:w="http://schemas.openxmlformats.org/wordprocessingml/2006/main" xmlns:wp="http://schemas.openxmlformats.org/drawingml/2006/wordprocessingDrawing" xmlns:r="http://schemas.openxmlformats.org/officeDocument/2006/relationships" xmlns:w14="http://schemas.microsoft.com/office/word/2010/wordml">
@@ -4189,7 +4189,7 @@
           <w:p>
             <w:pPr>
               <w:jc w:val="right"/>
-              <w:spacing w:after="40" w:before="100" w:line="240"/>
+              <w:spacing w:after="20" w:before="100" w:line="240"/>
               <w:ind w:firstLine="0" w:left="100" w:right="100"/>
             </w:pPr>
             <w:r xmlns:w="http://schemas.openxmlformats.org/wordprocessingml/2006/main" xmlns:wp="http://schemas.openxmlformats.org/drawingml/2006/wordprocessingDrawing" xmlns:r="http://schemas.openxmlformats.org/officeDocument/2006/relationships" xmlns:w14="http://schemas.microsoft.com/office/word/2010/wordml">
@@ -4218,7 +4218,7 @@
           <w:p>
             <w:pPr>
               <w:jc w:val="right"/>
-              <w:spacing w:after="40" w:before="100" w:line="240"/>
+              <w:spacing w:after="20" w:before="100" w:line="240"/>
               <w:ind w:firstLine="0" w:left="100" w:right="100"/>
             </w:pPr>
             <w:r xmlns:w="http://schemas.openxmlformats.org/wordprocessingml/2006/main" xmlns:wp="http://schemas.openxmlformats.org/drawingml/2006/wordprocessingDrawing" xmlns:r="http://schemas.openxmlformats.org/officeDocument/2006/relationships" xmlns:w14="http://schemas.microsoft.com/office/word/2010/wordml">
@@ -4247,7 +4247,7 @@
           <w:p>
             <w:pPr>
               <w:jc w:val="right"/>
-              <w:spacing w:after="40" w:before="100" w:line="240"/>
+              <w:spacing w:after="20" w:before="100" w:line="240"/>
               <w:ind w:firstLine="0" w:left="100" w:right="100"/>
             </w:pPr>
             <w:r xmlns:w="http://schemas.openxmlformats.org/wordprocessingml/2006/main" xmlns:wp="http://schemas.openxmlformats.org/drawingml/2006/wordprocessingDrawing" xmlns:r="http://schemas.openxmlformats.org/officeDocument/2006/relationships" xmlns:w14="http://schemas.microsoft.com/office/word/2010/wordml">
@@ -4265,7 +4265,7 @@
       <w:tr>
         <w:trPr>
           <w:cantSplit/>
-          <w:trHeight w:val="484" w:hRule="auto"/>
+          <w:trHeight w:val="457" w:hRule="auto"/>
         </w:trPr>
         <w:tc>
           <w:tcPr>
@@ -4282,7 +4282,7 @@
           <w:p>
             <w:pPr>
               <w:jc w:val="right"/>
-              <w:spacing w:after="40" w:before="100" w:line="240"/>
+              <w:spacing w:after="20" w:before="100" w:line="240"/>
               <w:ind w:firstLine="0" w:left="100" w:right="100"/>
             </w:pPr>
             <w:r xmlns:w="http://schemas.openxmlformats.org/wordprocessingml/2006/main" xmlns:wp="http://schemas.openxmlformats.org/drawingml/2006/wordprocessingDrawing" xmlns:r="http://schemas.openxmlformats.org/officeDocument/2006/relationships" xmlns:w14="http://schemas.microsoft.com/office/word/2010/wordml">
@@ -4311,7 +4311,7 @@
           <w:p>
             <w:pPr>
               <w:jc w:val="left"/>
-              <w:spacing w:after="40" w:before="100" w:line="240"/>
+              <w:spacing w:after="20" w:before="100" w:line="240"/>
               <w:ind w:firstLine="0" w:left="100" w:right="100"/>
             </w:pPr>
             <w:r xmlns:w="http://schemas.openxmlformats.org/wordprocessingml/2006/main" xmlns:wp="http://schemas.openxmlformats.org/drawingml/2006/wordprocessingDrawing" xmlns:r="http://schemas.openxmlformats.org/officeDocument/2006/relationships" xmlns:w14="http://schemas.microsoft.com/office/word/2010/wordml">
@@ -4340,7 +4340,7 @@
           <w:p>
             <w:pPr>
               <w:jc w:val="right"/>
-              <w:spacing w:after="40" w:before="100" w:line="240"/>
+              <w:spacing w:after="20" w:before="100" w:line="240"/>
               <w:ind w:firstLine="0" w:left="100" w:right="100"/>
             </w:pPr>
             <w:r xmlns:w="http://schemas.openxmlformats.org/wordprocessingml/2006/main" xmlns:wp="http://schemas.openxmlformats.org/drawingml/2006/wordprocessingDrawing" xmlns:r="http://schemas.openxmlformats.org/officeDocument/2006/relationships" xmlns:w14="http://schemas.microsoft.com/office/word/2010/wordml">
@@ -4369,7 +4369,7 @@
           <w:p>
             <w:pPr>
               <w:jc w:val="right"/>
-              <w:spacing w:after="40" w:before="100" w:line="240"/>
+              <w:spacing w:after="20" w:before="100" w:line="240"/>
               <w:ind w:firstLine="0" w:left="100" w:right="100"/>
             </w:pPr>
             <w:r xmlns:w="http://schemas.openxmlformats.org/wordprocessingml/2006/main" xmlns:wp="http://schemas.openxmlformats.org/drawingml/2006/wordprocessingDrawing" xmlns:r="http://schemas.openxmlformats.org/officeDocument/2006/relationships" xmlns:w14="http://schemas.microsoft.com/office/word/2010/wordml">
@@ -4398,7 +4398,7 @@
           <w:p>
             <w:pPr>
               <w:jc w:val="right"/>
-              <w:spacing w:after="40" w:before="100" w:line="240"/>
+              <w:spacing w:after="20" w:before="100" w:line="240"/>
               <w:ind w:firstLine="0" w:left="100" w:right="100"/>
             </w:pPr>
             <w:r xmlns:w="http://schemas.openxmlformats.org/wordprocessingml/2006/main" xmlns:wp="http://schemas.openxmlformats.org/drawingml/2006/wordprocessingDrawing" xmlns:r="http://schemas.openxmlformats.org/officeDocument/2006/relationships" xmlns:w14="http://schemas.microsoft.com/office/word/2010/wordml">
@@ -4416,7 +4416,7 @@
       <w:tr>
         <w:trPr>
           <w:cantSplit/>
-          <w:trHeight w:val="484" w:hRule="auto"/>
+          <w:trHeight w:val="457" w:hRule="auto"/>
         </w:trPr>
         <w:tc>
           <w:tcPr>
@@ -4433,7 +4433,7 @@
           <w:p>
             <w:pPr>
               <w:jc w:val="right"/>
-              <w:spacing w:after="40" w:before="100" w:line="240"/>
+              <w:spacing w:after="20" w:before="100" w:line="240"/>
               <w:ind w:firstLine="0" w:left="100" w:right="100"/>
             </w:pPr>
             <w:r xmlns:w="http://schemas.openxmlformats.org/wordprocessingml/2006/main" xmlns:wp="http://schemas.openxmlformats.org/drawingml/2006/wordprocessingDrawing" xmlns:r="http://schemas.openxmlformats.org/officeDocument/2006/relationships" xmlns:w14="http://schemas.microsoft.com/office/word/2010/wordml">
@@ -4462,7 +4462,7 @@
           <w:p>
             <w:pPr>
               <w:jc w:val="left"/>
-              <w:spacing w:after="40" w:before="100" w:line="240"/>
+              <w:spacing w:after="20" w:before="100" w:line="240"/>
               <w:ind w:firstLine="0" w:left="100" w:right="100"/>
             </w:pPr>
             <w:r xmlns:w="http://schemas.openxmlformats.org/wordprocessingml/2006/main" xmlns:wp="http://schemas.openxmlformats.org/drawingml/2006/wordprocessingDrawing" xmlns:r="http://schemas.openxmlformats.org/officeDocument/2006/relationships" xmlns:w14="http://schemas.microsoft.com/office/word/2010/wordml">
@@ -4491,7 +4491,7 @@
           <w:p>
             <w:pPr>
               <w:jc w:val="right"/>
-              <w:spacing w:after="40" w:before="100" w:line="240"/>
+              <w:spacing w:after="20" w:before="100" w:line="240"/>
               <w:ind w:firstLine="0" w:left="100" w:right="100"/>
             </w:pPr>
             <w:r xmlns:w="http://schemas.openxmlformats.org/wordprocessingml/2006/main" xmlns:wp="http://schemas.openxmlformats.org/drawingml/2006/wordprocessingDrawing" xmlns:r="http://schemas.openxmlformats.org/officeDocument/2006/relationships" xmlns:w14="http://schemas.microsoft.com/office/word/2010/wordml">
@@ -4520,7 +4520,7 @@
           <w:p>
             <w:pPr>
               <w:jc w:val="right"/>
-              <w:spacing w:after="40" w:before="100" w:line="240"/>
+              <w:spacing w:after="20" w:before="100" w:line="240"/>
               <w:ind w:firstLine="0" w:left="100" w:right="100"/>
             </w:pPr>
             <w:r xmlns:w="http://schemas.openxmlformats.org/wordprocessingml/2006/main" xmlns:wp="http://schemas.openxmlformats.org/drawingml/2006/wordprocessingDrawing" xmlns:r="http://schemas.openxmlformats.org/officeDocument/2006/relationships" xmlns:w14="http://schemas.microsoft.com/office/word/2010/wordml">
@@ -4549,7 +4549,7 @@
           <w:p>
             <w:pPr>
               <w:jc w:val="right"/>
-              <w:spacing w:after="40" w:before="100" w:line="240"/>
+              <w:spacing w:after="20" w:before="100" w:line="240"/>
               <w:ind w:firstLine="0" w:left="100" w:right="100"/>
             </w:pPr>
             <w:r xmlns:w="http://schemas.openxmlformats.org/wordprocessingml/2006/main" xmlns:wp="http://schemas.openxmlformats.org/drawingml/2006/wordprocessingDrawing" xmlns:r="http://schemas.openxmlformats.org/officeDocument/2006/relationships" xmlns:w14="http://schemas.microsoft.com/office/word/2010/wordml">
@@ -4567,7 +4567,7 @@
       <w:tr>
         <w:trPr>
           <w:cantSplit/>
-          <w:trHeight w:val="484" w:hRule="auto"/>
+          <w:trHeight w:val="457" w:hRule="auto"/>
         </w:trPr>
         <w:tc>
           <w:tcPr>
@@ -4584,7 +4584,7 @@
           <w:p>
             <w:pPr>
               <w:jc w:val="right"/>
-              <w:spacing w:after="40" w:before="100" w:line="240"/>
+              <w:spacing w:after="20" w:before="100" w:line="240"/>
               <w:ind w:firstLine="0" w:left="100" w:right="100"/>
             </w:pPr>
             <w:r xmlns:w="http://schemas.openxmlformats.org/wordprocessingml/2006/main" xmlns:wp="http://schemas.openxmlformats.org/drawingml/2006/wordprocessingDrawing" xmlns:r="http://schemas.openxmlformats.org/officeDocument/2006/relationships" xmlns:w14="http://schemas.microsoft.com/office/word/2010/wordml">
@@ -4613,7 +4613,7 @@
           <w:p>
             <w:pPr>
               <w:jc w:val="left"/>
-              <w:spacing w:after="40" w:before="100" w:line="240"/>
+              <w:spacing w:after="20" w:before="100" w:line="240"/>
               <w:ind w:firstLine="0" w:left="100" w:right="100"/>
             </w:pPr>
             <w:r xmlns:w="http://schemas.openxmlformats.org/wordprocessingml/2006/main" xmlns:wp="http://schemas.openxmlformats.org/drawingml/2006/wordprocessingDrawing" xmlns:r="http://schemas.openxmlformats.org/officeDocument/2006/relationships" xmlns:w14="http://schemas.microsoft.com/office/word/2010/wordml">
@@ -4642,7 +4642,7 @@
           <w:p>
             <w:pPr>
               <w:jc w:val="right"/>
-              <w:spacing w:after="40" w:before="100" w:line="240"/>
+              <w:spacing w:after="20" w:before="100" w:line="240"/>
               <w:ind w:firstLine="0" w:left="100" w:right="100"/>
             </w:pPr>
             <w:r xmlns:w="http://schemas.openxmlformats.org/wordprocessingml/2006/main" xmlns:wp="http://schemas.openxmlformats.org/drawingml/2006/wordprocessingDrawing" xmlns:r="http://schemas.openxmlformats.org/officeDocument/2006/relationships" xmlns:w14="http://schemas.microsoft.com/office/word/2010/wordml">
@@ -4671,7 +4671,7 @@
           <w:p>
             <w:pPr>
               <w:jc w:val="right"/>
-              <w:spacing w:after="40" w:before="100" w:line="240"/>
+              <w:spacing w:after="20" w:before="100" w:line="240"/>
               <w:ind w:firstLine="0" w:left="100" w:right="100"/>
             </w:pPr>
             <w:r xmlns:w="http://schemas.openxmlformats.org/wordprocessingml/2006/main" xmlns:wp="http://schemas.openxmlformats.org/drawingml/2006/wordprocessingDrawing" xmlns:r="http://schemas.openxmlformats.org/officeDocument/2006/relationships" xmlns:w14="http://schemas.microsoft.com/office/word/2010/wordml">
@@ -4700,7 +4700,7 @@
           <w:p>
             <w:pPr>
               <w:jc w:val="right"/>
-              <w:spacing w:after="40" w:before="100" w:line="240"/>
+              <w:spacing w:after="20" w:before="100" w:line="240"/>
               <w:ind w:firstLine="0" w:left="100" w:right="100"/>
             </w:pPr>
             <w:r xmlns:w="http://schemas.openxmlformats.org/wordprocessingml/2006/main" xmlns:wp="http://schemas.openxmlformats.org/drawingml/2006/wordprocessingDrawing" xmlns:r="http://schemas.openxmlformats.org/officeDocument/2006/relationships" xmlns:w14="http://schemas.microsoft.com/office/word/2010/wordml">
@@ -4718,7 +4718,7 @@
       <w:tr>
         <w:trPr>
           <w:cantSplit/>
-          <w:trHeight w:val="484" w:hRule="auto"/>
+          <w:trHeight w:val="457" w:hRule="auto"/>
         </w:trPr>
         <w:tc>
           <w:tcPr>
@@ -4735,7 +4735,7 @@
           <w:p>
             <w:pPr>
               <w:jc w:val="right"/>
-              <w:spacing w:after="40" w:before="100" w:line="240"/>
+              <w:spacing w:after="20" w:before="100" w:line="240"/>
               <w:ind w:firstLine="0" w:left="100" w:right="100"/>
             </w:pPr>
             <w:r xmlns:w="http://schemas.openxmlformats.org/wordprocessingml/2006/main" xmlns:wp="http://schemas.openxmlformats.org/drawingml/2006/wordprocessingDrawing" xmlns:r="http://schemas.openxmlformats.org/officeDocument/2006/relationships" xmlns:w14="http://schemas.microsoft.com/office/word/2010/wordml">
@@ -4764,7 +4764,7 @@
           <w:p>
             <w:pPr>
               <w:jc w:val="left"/>
-              <w:spacing w:after="40" w:before="100" w:line="240"/>
+              <w:spacing w:after="20" w:before="100" w:line="240"/>
               <w:ind w:firstLine="0" w:left="100" w:right="100"/>
             </w:pPr>
             <w:r xmlns:w="http://schemas.openxmlformats.org/wordprocessingml/2006/main" xmlns:wp="http://schemas.openxmlformats.org/drawingml/2006/wordprocessingDrawing" xmlns:r="http://schemas.openxmlformats.org/officeDocument/2006/relationships" xmlns:w14="http://schemas.microsoft.com/office/word/2010/wordml">
@@ -4793,7 +4793,7 @@
           <w:p>
             <w:pPr>
               <w:jc w:val="right"/>
-              <w:spacing w:after="40" w:before="100" w:line="240"/>
+              <w:spacing w:after="20" w:before="100" w:line="240"/>
               <w:ind w:firstLine="0" w:left="100" w:right="100"/>
             </w:pPr>
             <w:r xmlns:w="http://schemas.openxmlformats.org/wordprocessingml/2006/main" xmlns:wp="http://schemas.openxmlformats.org/drawingml/2006/wordprocessingDrawing" xmlns:r="http://schemas.openxmlformats.org/officeDocument/2006/relationships" xmlns:w14="http://schemas.microsoft.com/office/word/2010/wordml">
@@ -4822,7 +4822,7 @@
           <w:p>
             <w:pPr>
               <w:jc w:val="right"/>
-              <w:spacing w:after="40" w:before="100" w:line="240"/>
+              <w:spacing w:after="20" w:before="100" w:line="240"/>
               <w:ind w:firstLine="0" w:left="100" w:right="100"/>
             </w:pPr>
             <w:r xmlns:w="http://schemas.openxmlformats.org/wordprocessingml/2006/main" xmlns:wp="http://schemas.openxmlformats.org/drawingml/2006/wordprocessingDrawing" xmlns:r="http://schemas.openxmlformats.org/officeDocument/2006/relationships" xmlns:w14="http://schemas.microsoft.com/office/word/2010/wordml">
@@ -4851,7 +4851,7 @@
           <w:p>
             <w:pPr>
               <w:jc w:val="right"/>
-              <w:spacing w:after="40" w:before="100" w:line="240"/>
+              <w:spacing w:after="20" w:before="100" w:line="240"/>
               <w:ind w:firstLine="0" w:left="100" w:right="100"/>
             </w:pPr>
             <w:r xmlns:w="http://schemas.openxmlformats.org/wordprocessingml/2006/main" xmlns:wp="http://schemas.openxmlformats.org/drawingml/2006/wordprocessingDrawing" xmlns:r="http://schemas.openxmlformats.org/officeDocument/2006/relationships" xmlns:w14="http://schemas.microsoft.com/office/word/2010/wordml">
@@ -4869,7 +4869,7 @@
       <w:tr>
         <w:trPr>
           <w:cantSplit/>
-          <w:trHeight w:val="484" w:hRule="auto"/>
+          <w:trHeight w:val="457" w:hRule="auto"/>
         </w:trPr>
         <w:tc>
           <w:tcPr>
@@ -4886,7 +4886,7 @@
           <w:p>
             <w:pPr>
               <w:jc w:val="right"/>
-              <w:spacing w:after="40" w:before="100" w:line="240"/>
+              <w:spacing w:after="20" w:before="100" w:line="240"/>
               <w:ind w:firstLine="0" w:left="100" w:right="100"/>
             </w:pPr>
             <w:r xmlns:w="http://schemas.openxmlformats.org/wordprocessingml/2006/main" xmlns:wp="http://schemas.openxmlformats.org/drawingml/2006/wordprocessingDrawing" xmlns:r="http://schemas.openxmlformats.org/officeDocument/2006/relationships" xmlns:w14="http://schemas.microsoft.com/office/word/2010/wordml">
@@ -4915,7 +4915,7 @@
           <w:p>
             <w:pPr>
               <w:jc w:val="left"/>
-              <w:spacing w:after="40" w:before="100" w:line="240"/>
+              <w:spacing w:after="20" w:before="100" w:line="240"/>
               <w:ind w:firstLine="0" w:left="100" w:right="100"/>
             </w:pPr>
             <w:r xmlns:w="http://schemas.openxmlformats.org/wordprocessingml/2006/main" xmlns:wp="http://schemas.openxmlformats.org/drawingml/2006/wordprocessingDrawing" xmlns:r="http://schemas.openxmlformats.org/officeDocument/2006/relationships" xmlns:w14="http://schemas.microsoft.com/office/word/2010/wordml">
@@ -4944,7 +4944,7 @@
           <w:p>
             <w:pPr>
               <w:jc w:val="right"/>
-              <w:spacing w:after="40" w:before="100" w:line="240"/>
+              <w:spacing w:after="20" w:before="100" w:line="240"/>
               <w:ind w:firstLine="0" w:left="100" w:right="100"/>
             </w:pPr>
             <w:r xmlns:w="http://schemas.openxmlformats.org/wordprocessingml/2006/main" xmlns:wp="http://schemas.openxmlformats.org/drawingml/2006/wordprocessingDrawing" xmlns:r="http://schemas.openxmlformats.org/officeDocument/2006/relationships" xmlns:w14="http://schemas.microsoft.com/office/word/2010/wordml">
@@ -4973,7 +4973,7 @@
           <w:p>
             <w:pPr>
               <w:jc w:val="right"/>
-              <w:spacing w:after="40" w:before="100" w:line="240"/>
+              <w:spacing w:after="20" w:before="100" w:line="240"/>
               <w:ind w:firstLine="0" w:left="100" w:right="100"/>
             </w:pPr>
             <w:r xmlns:w="http://schemas.openxmlformats.org/wordprocessingml/2006/main" xmlns:wp="http://schemas.openxmlformats.org/drawingml/2006/wordprocessingDrawing" xmlns:r="http://schemas.openxmlformats.org/officeDocument/2006/relationships" xmlns:w14="http://schemas.microsoft.com/office/word/2010/wordml">
@@ -5002,7 +5002,7 @@
           <w:p>
             <w:pPr>
               <w:jc w:val="right"/>
-              <w:spacing w:after="40" w:before="100" w:line="240"/>
+              <w:spacing w:after="20" w:before="100" w:line="240"/>
               <w:ind w:firstLine="0" w:left="100" w:right="100"/>
             </w:pPr>
             <w:r xmlns:w="http://schemas.openxmlformats.org/wordprocessingml/2006/main" xmlns:wp="http://schemas.openxmlformats.org/drawingml/2006/wordprocessingDrawing" xmlns:r="http://schemas.openxmlformats.org/officeDocument/2006/relationships" xmlns:w14="http://schemas.microsoft.com/office/word/2010/wordml">
@@ -5020,7 +5020,7 @@
       <w:tr>
         <w:trPr>
           <w:cantSplit/>
-          <w:trHeight w:val="503" w:hRule="auto"/>
+          <w:trHeight w:val="476" w:hRule="auto"/>
         </w:trPr>
         <w:tc>
           <w:tcPr>
@@ -5039,7 +5039,7 @@
           <w:p>
             <w:pPr>
               <w:jc w:val="right"/>
-              <w:spacing w:after="40" w:before="100" w:line="240"/>
+              <w:spacing w:after="20" w:before="100" w:line="240"/>
               <w:ind w:firstLine="0" w:left="100" w:right="100"/>
             </w:pPr>
             <w:r xmlns:w="http://schemas.openxmlformats.org/wordprocessingml/2006/main" xmlns:wp="http://schemas.openxmlformats.org/drawingml/2006/wordprocessingDrawing" xmlns:r="http://schemas.openxmlformats.org/officeDocument/2006/relationships" xmlns:w14="http://schemas.microsoft.com/office/word/2010/wordml">
@@ -5070,7 +5070,7 @@
           <w:p>
             <w:pPr>
               <w:jc w:val="left"/>
-              <w:spacing w:after="40" w:before="100" w:line="240"/>
+              <w:spacing w:after="20" w:before="100" w:line="240"/>
               <w:ind w:firstLine="0" w:left="100" w:right="100"/>
             </w:pPr>
             <w:r xmlns:w="http://schemas.openxmlformats.org/wordprocessingml/2006/main" xmlns:wp="http://schemas.openxmlformats.org/drawingml/2006/wordprocessingDrawing" xmlns:r="http://schemas.openxmlformats.org/officeDocument/2006/relationships" xmlns:w14="http://schemas.microsoft.com/office/word/2010/wordml">
@@ -5101,7 +5101,7 @@
           <w:p>
             <w:pPr>
               <w:jc w:val="right"/>
-              <w:spacing w:after="40" w:before="100" w:line="240"/>
+              <w:spacing w:after="20" w:before="100" w:line="240"/>
               <w:ind w:firstLine="0" w:left="100" w:right="100"/>
             </w:pPr>
             <w:r xmlns:w="http://schemas.openxmlformats.org/wordprocessingml/2006/main" xmlns:wp="http://schemas.openxmlformats.org/drawingml/2006/wordprocessingDrawing" xmlns:r="http://schemas.openxmlformats.org/officeDocument/2006/relationships" xmlns:w14="http://schemas.microsoft.com/office/word/2010/wordml">
@@ -5132,7 +5132,7 @@
           <w:p>
             <w:pPr>
               <w:jc w:val="right"/>
-              <w:spacing w:after="40" w:before="100" w:line="240"/>
+              <w:spacing w:after="20" w:before="100" w:line="240"/>
               <w:ind w:firstLine="0" w:left="100" w:right="100"/>
             </w:pPr>
             <w:r xmlns:w="http://schemas.openxmlformats.org/wordprocessingml/2006/main" xmlns:wp="http://schemas.openxmlformats.org/drawingml/2006/wordprocessingDrawing" xmlns:r="http://schemas.openxmlformats.org/officeDocument/2006/relationships" xmlns:w14="http://schemas.microsoft.com/office/word/2010/wordml">
@@ -5163,7 +5163,7 @@
           <w:p>
             <w:pPr>
               <w:jc w:val="right"/>
-              <w:spacing w:after="40" w:before="100" w:line="240"/>
+              <w:spacing w:after="20" w:before="100" w:line="240"/>
               <w:ind w:firstLine="0" w:left="100" w:right="100"/>
             </w:pPr>
             <w:r xmlns:w="http://schemas.openxmlformats.org/wordprocessingml/2006/main" xmlns:wp="http://schemas.openxmlformats.org/drawingml/2006/wordprocessingDrawing" xmlns:r="http://schemas.openxmlformats.org/officeDocument/2006/relationships" xmlns:w14="http://schemas.microsoft.com/office/word/2010/wordml">
@@ -5181,7 +5181,190 @@
     </w:tbl>
     <w:bookmarkEnd w:id="26"/>
     <w:bookmarkEnd w:id="27"/>
-    <w:bookmarkEnd w:id="28"/>
+    <w:bookmarkStart w:id="34" w:name="servizi-domiciliari"/>
+    <w:p>
+      <w:pPr>
+        <w:pStyle w:val="Heading2"/>
+      </w:pPr>
+      <w:r>
+        <w:t xml:space="preserve">Servizi domiciliari</w:t>
+      </w:r>
+    </w:p>
+    <w:p>
+      <w:pPr>
+        <w:pStyle w:val="FirstParagraph"/>
+      </w:pPr>
+      <w:r>
+        <w:t xml:space="preserve">I principali servizi domiciliari sono</w:t>
+      </w:r>
+    </w:p>
+    <w:p>
+      <w:pPr>
+        <w:numPr>
+          <w:ilvl w:val="0"/>
+          <w:numId w:val="1002"/>
+        </w:numPr>
+      </w:pPr>
+      <w:r>
+        <w:t xml:space="preserve">Assistenza Domiciliare Integrata (ADI)</w:t>
+      </w:r>
+    </w:p>
+    <w:p>
+      <w:pPr>
+        <w:numPr>
+          <w:ilvl w:val="0"/>
+          <w:numId w:val="1002"/>
+        </w:numPr>
+      </w:pPr>
+      <w:r>
+        <w:t xml:space="preserve">Servizio di Assistenza Domiciliare (SAD)</w:t>
+      </w:r>
+    </w:p>
+    <w:p>
+      <w:pPr>
+        <w:pStyle w:val="FirstParagraph"/>
+      </w:pPr>
+      <w:r>
+        <w:t xml:space="preserve">Le mappe seguenti indicano la presenza di questi servizi nei comuni. La dimensione delle bubbles indica il numero di utenti per questi servizi, e il colore il numero anziani over 65per i quali questi servizi sono più necessari</w:t>
+      </w:r>
+    </w:p>
+    <w:p>
+      <w:pPr>
+        <w:pStyle w:val="BodyText"/>
+      </w:pPr>
+      <w:r>
+        <w:t xml:space="preserve">Le tabelle indicano</w:t>
+      </w:r>
+    </w:p>
+    <w:p>
+      <w:pPr>
+        <w:numPr>
+          <w:ilvl w:val="0"/>
+          <w:numId w:val="1003"/>
+        </w:numPr>
+      </w:pPr>
+      <w:r>
+        <w:t xml:space="preserve">dove è presente l’ADI (solo due comuni)</w:t>
+      </w:r>
+    </w:p>
+    <w:p>
+      <w:pPr>
+        <w:numPr>
+          <w:ilvl w:val="0"/>
+          <w:numId w:val="1003"/>
+        </w:numPr>
+      </w:pPr>
+      <w:r>
+        <w:t xml:space="preserve">I 10 comuni con più utenti SAD in proporzione alla popolazione</w:t>
+      </w:r>
+    </w:p>
+    <w:p>
+      <w:pPr>
+        <w:numPr>
+          <w:ilvl w:val="0"/>
+          <w:numId w:val="1003"/>
+        </w:numPr>
+      </w:pPr>
+      <w:r>
+        <w:t xml:space="preserve">I 10 comuni con meno utenti SAD in proporzione alla popolazione</w:t>
+      </w:r>
+    </w:p>
+    <w:p>
+      <w:pPr>
+        <w:pStyle w:val="FirstParagraph"/>
+      </w:pPr>
+      <w:r>
+        <w:drawing>
+          <wp:inline>
+            <wp:extent cx="5334000" cy="5334000"/>
+            <wp:effectExtent b="0" l="0" r="0" t="0"/>
+            <wp:docPr descr="" title="" id="29" name="Picture"/>
+            <a:graphic>
+              <a:graphicData uri="http://schemas.openxmlformats.org/drawingml/2006/picture">
+                <pic:pic>
+                  <pic:nvPicPr>
+                    <pic:cNvPr descr="B.primo_report_files/figure-docx/mappa_adi_sad-1.png" id="30" name="Picture"/>
+                    <pic:cNvPicPr>
+                      <a:picLocks noChangeArrowheads="1" noChangeAspect="1"/>
+                    </pic:cNvPicPr>
+                  </pic:nvPicPr>
+                  <pic:blipFill>
+                    <a:blip r:embed="rId28"/>
+                    <a:stretch>
+                      <a:fillRect/>
+                    </a:stretch>
+                  </pic:blipFill>
+                  <pic:spPr bwMode="auto">
+                    <a:xfrm>
+                      <a:off x="0" y="0"/>
+                      <a:ext cx="5334000" cy="5334000"/>
+                    </a:xfrm>
+                    <a:prstGeom prst="rect">
+                      <a:avLst/>
+                    </a:prstGeom>
+                    <a:noFill/>
+                    <a:ln w="9525">
+                      <a:noFill/>
+                      <a:headEnd/>
+                      <a:tailEnd/>
+                    </a:ln>
+                  </pic:spPr>
+                </pic:pic>
+              </a:graphicData>
+            </a:graphic>
+          </wp:inline>
+        </w:drawing>
+      </w:r>
+    </w:p>
+    <w:p>
+      <w:pPr>
+        <w:pStyle w:val="BodyText"/>
+      </w:pPr>
+      <w:r>
+        <w:drawing>
+          <wp:inline>
+            <wp:extent cx="5334000" cy="5334000"/>
+            <wp:effectExtent b="0" l="0" r="0" t="0"/>
+            <wp:docPr descr="" title="" id="32" name="Picture"/>
+            <a:graphic>
+              <a:graphicData uri="http://schemas.openxmlformats.org/drawingml/2006/picture">
+                <pic:pic>
+                  <pic:nvPicPr>
+                    <pic:cNvPr descr="B.primo_report_files/figure-docx/mappa_adi-1.png" id="33" name="Picture"/>
+                    <pic:cNvPicPr>
+                      <a:picLocks noChangeArrowheads="1" noChangeAspect="1"/>
+                    </pic:cNvPicPr>
+                  </pic:nvPicPr>
+                  <pic:blipFill>
+                    <a:blip r:embed="rId31"/>
+                    <a:stretch>
+                      <a:fillRect/>
+                    </a:stretch>
+                  </pic:blipFill>
+                  <pic:spPr bwMode="auto">
+                    <a:xfrm>
+                      <a:off x="0" y="0"/>
+                      <a:ext cx="5334000" cy="5334000"/>
+                    </a:xfrm>
+                    <a:prstGeom prst="rect">
+                      <a:avLst/>
+                    </a:prstGeom>
+                    <a:noFill/>
+                    <a:ln w="9525">
+                      <a:noFill/>
+                      <a:headEnd/>
+                      <a:tailEnd/>
+                    </a:ln>
+                  </pic:spPr>
+                </pic:pic>
+              </a:graphicData>
+            </a:graphic>
+          </wp:inline>
+        </w:drawing>
+      </w:r>
+    </w:p>
+    <w:bookmarkEnd w:id="34"/>
+    <w:bookmarkEnd w:id="35"/>
     <w:sectPr/>
   </w:body>
 </w:document>
@@ -5368,6 +5551,12 @@
     <w:abstractNumId w:val="990"/>
   </w:num>
   <w:num w:numId="1001">
+    <w:abstractNumId w:val="991"/>
+  </w:num>
+  <w:num w:numId="1002">
+    <w:abstractNumId w:val="991"/>
+  </w:num>
+  <w:num w:numId="1003">
     <w:abstractNumId w:val="991"/>
   </w:num>
 </w:numbering>

</xml_diff>